<commit_message>
updated README.md file for Day 5
</commit_message>
<xml_diff>
--- a/assessment5/Day 05.docx
+++ b/assessment5/Day 05.docx
@@ -28,16 +28,16 @@
     </w:p>
     <w:p>
       <w:pPr>
-        <w:pStyle w:val="Normal1"/>
-        <w:rPr/>
-      </w:pPr>
-      <w:r>
-        <w:rPr/>
-      </w:r>
-    </w:p>
-    <w:p>
-      <w:pPr>
-        <w:pStyle w:val="Normal1"/>
+        <w:pStyle w:val="LOnormal"/>
+        <w:rPr/>
+      </w:pPr>
+      <w:r>
+        <w:rPr/>
+      </w:r>
+    </w:p>
+    <w:p>
+      <w:pPr>
+        <w:pStyle w:val="LOnormal"/>
         <w:rPr/>
       </w:pPr>
       <w:hyperlink r:id="rId2">
@@ -52,16 +52,16 @@
     </w:p>
     <w:p>
       <w:pPr>
-        <w:pStyle w:val="Normal1"/>
-        <w:rPr/>
-      </w:pPr>
-      <w:r>
-        <w:rPr/>
-      </w:r>
-    </w:p>
-    <w:p>
-      <w:pPr>
-        <w:pStyle w:val="Normal1"/>
+        <w:pStyle w:val="LOnormal"/>
+        <w:rPr/>
+      </w:pPr>
+      <w:r>
+        <w:rPr/>
+      </w:r>
+    </w:p>
+    <w:p>
+      <w:pPr>
+        <w:pStyle w:val="LOnormal"/>
         <w:rPr>
           <w:b/>
           <w:b/>
@@ -129,7 +129,7 @@
     </w:p>
     <w:p>
       <w:pPr>
-        <w:pStyle w:val="Normal1"/>
+        <w:pStyle w:val="LOnormal"/>
         <w:numPr>
           <w:ilvl w:val="0"/>
           <w:numId w:val="6"/>
@@ -145,7 +145,7 @@
     </w:p>
     <w:p>
       <w:pPr>
-        <w:pStyle w:val="Normal1"/>
+        <w:pStyle w:val="LOnormal"/>
         <w:numPr>
           <w:ilvl w:val="0"/>
           <w:numId w:val="6"/>
@@ -161,7 +161,7 @@
     </w:p>
     <w:p>
       <w:pPr>
-        <w:pStyle w:val="Normal1"/>
+        <w:pStyle w:val="LOnormal"/>
         <w:numPr>
           <w:ilvl w:val="0"/>
           <w:numId w:val="6"/>
@@ -177,7 +177,7 @@
     </w:p>
     <w:p>
       <w:pPr>
-        <w:pStyle w:val="Normal1"/>
+        <w:pStyle w:val="LOnormal"/>
         <w:numPr>
           <w:ilvl w:val="0"/>
           <w:numId w:val="6"/>
@@ -193,7 +193,7 @@
     </w:p>
     <w:p>
       <w:pPr>
-        <w:pStyle w:val="Normal1"/>
+        <w:pStyle w:val="LOnormal"/>
         <w:numPr>
           <w:ilvl w:val="0"/>
           <w:numId w:val="6"/>
@@ -235,7 +235,7 @@
     </w:p>
     <w:p>
       <w:pPr>
-        <w:pStyle w:val="Normal1"/>
+        <w:pStyle w:val="LOnormal"/>
         <w:numPr>
           <w:ilvl w:val="0"/>
           <w:numId w:val="4"/>
@@ -253,7 +253,7 @@
     </w:p>
     <w:p>
       <w:pPr>
-        <w:pStyle w:val="Normal1"/>
+        <w:pStyle w:val="LOnormal"/>
         <w:numPr>
           <w:ilvl w:val="0"/>
           <w:numId w:val="4"/>
@@ -271,7 +271,7 @@
     </w:p>
     <w:p>
       <w:pPr>
-        <w:pStyle w:val="Normal1"/>
+        <w:pStyle w:val="LOnormal"/>
         <w:numPr>
           <w:ilvl w:val="0"/>
           <w:numId w:val="4"/>
@@ -289,7 +289,7 @@
     </w:p>
     <w:p>
       <w:pPr>
-        <w:pStyle w:val="Normal1"/>
+        <w:pStyle w:val="LOnormal"/>
         <w:numPr>
           <w:ilvl w:val="0"/>
           <w:numId w:val="4"/>
@@ -307,7 +307,7 @@
     </w:p>
     <w:p>
       <w:pPr>
-        <w:pStyle w:val="Normal1"/>
+        <w:pStyle w:val="LOnormal"/>
         <w:numPr>
           <w:ilvl w:val="0"/>
           <w:numId w:val="4"/>
@@ -325,7 +325,7 @@
     </w:p>
     <w:p>
       <w:pPr>
-        <w:pStyle w:val="Normal1"/>
+        <w:pStyle w:val="LOnormal"/>
         <w:numPr>
           <w:ilvl w:val="0"/>
           <w:numId w:val="4"/>
@@ -395,7 +395,7 @@
     </w:p>
     <w:p>
       <w:pPr>
-        <w:pStyle w:val="Normal1"/>
+        <w:pStyle w:val="LOnormal"/>
         <w:spacing w:lineRule="auto" w:line="240" w:before="240" w:after="240"/>
         <w:rPr/>
       </w:pPr>
@@ -406,7 +406,7 @@
     </w:p>
     <w:p>
       <w:pPr>
-        <w:pStyle w:val="Normal1"/>
+        <w:pStyle w:val="LOnormal"/>
         <w:rPr>
           <w:rFonts w:ascii="Roboto Mono" w:hAnsi="Roboto Mono" w:eastAsia="Roboto Mono" w:cs="Roboto Mono"/>
           <w:color w:val="188038"/>
@@ -422,7 +422,7 @@
     </w:p>
     <w:p>
       <w:pPr>
-        <w:pStyle w:val="Normal1"/>
+        <w:pStyle w:val="LOnormal"/>
         <w:rPr>
           <w:rFonts w:ascii="Roboto Mono" w:hAnsi="Roboto Mono" w:eastAsia="Roboto Mono" w:cs="Roboto Mono"/>
           <w:color w:val="188038"/>
@@ -438,7 +438,7 @@
     </w:p>
     <w:p>
       <w:pPr>
-        <w:pStyle w:val="Normal1"/>
+        <w:pStyle w:val="LOnormal"/>
         <w:rPr/>
       </w:pPr>
       <w:r>
@@ -505,23 +505,12 @@
         </w:rPr>
       </w:pPr>
       <w:r>
-        <w:rPr/>
-      </w:r>
-    </w:p>
-    <w:p>
-      <w:pPr>
-        <w:pStyle w:val="Heading4"/>
-        <w:spacing w:lineRule="auto" w:line="240" w:before="240" w:after="40"/>
-        <w:rPr>
-          <w:b/>
+        <w:rPr>
           <w:b/>
           <w:color w:val="000000"/>
           <w:sz w:val="22"/>
           <w:szCs w:val="22"/>
         </w:rPr>
-      </w:pPr>
-      <w:r>
-        <w:rPr/>
       </w:r>
     </w:p>
     <w:p>
@@ -536,8 +525,6 @@
           <w:szCs w:val="22"/>
         </w:rPr>
       </w:pPr>
-      <w:bookmarkStart w:id="6" w:name="_4tsplf54ijn1"/>
-      <w:bookmarkEnd w:id="6"/>
       <w:r>
         <w:rPr>
           <w:b/>
@@ -545,12 +532,35 @@
           <w:sz w:val="22"/>
           <w:szCs w:val="22"/>
         </w:rPr>
+      </w:r>
+    </w:p>
+    <w:p>
+      <w:pPr>
+        <w:pStyle w:val="Heading4"/>
+        <w:spacing w:lineRule="auto" w:line="240" w:before="240" w:after="40"/>
+        <w:rPr>
+          <w:b/>
+          <w:b/>
+          <w:color w:val="000000"/>
+          <w:sz w:val="22"/>
+          <w:szCs w:val="22"/>
+        </w:rPr>
+      </w:pPr>
+      <w:bookmarkStart w:id="6" w:name="_4tsplf54ijn1"/>
+      <w:bookmarkEnd w:id="6"/>
+      <w:r>
+        <w:rPr>
+          <w:b/>
+          <w:color w:val="000000"/>
+          <w:sz w:val="22"/>
+          <w:szCs w:val="22"/>
+        </w:rPr>
         <w:t>2. Create a Docker Network</w:t>
       </w:r>
     </w:p>
     <w:p>
       <w:pPr>
-        <w:pStyle w:val="Normal1"/>
+        <w:pStyle w:val="LOnormal"/>
         <w:spacing w:lineRule="auto" w:line="240" w:before="240" w:after="240"/>
         <w:rPr/>
       </w:pPr>
@@ -561,7 +571,7 @@
     </w:p>
     <w:p>
       <w:pPr>
-        <w:pStyle w:val="Normal1"/>
+        <w:pStyle w:val="LOnormal"/>
         <w:rPr>
           <w:rFonts w:ascii="Roboto Mono" w:hAnsi="Roboto Mono" w:eastAsia="Roboto Mono" w:cs="Roboto Mono"/>
           <w:color w:val="188038"/>
@@ -577,19 +587,22 @@
     </w:p>
     <w:p>
       <w:pPr>
-        <w:pStyle w:val="Normal1"/>
-        <w:rPr>
-          <w:rFonts w:ascii="Roboto Mono" w:hAnsi="Roboto Mono" w:eastAsia="Roboto Mono" w:cs="Roboto Mono"/>
-          <w:color w:val="188038"/>
-        </w:rPr>
-      </w:pPr>
-      <w:r>
-        <w:rPr/>
-      </w:r>
-    </w:p>
-    <w:p>
-      <w:pPr>
-        <w:pStyle w:val="Normal1"/>
+        <w:pStyle w:val="LOnormal"/>
+        <w:rPr>
+          <w:rFonts w:ascii="Roboto Mono" w:hAnsi="Roboto Mono" w:eastAsia="Roboto Mono" w:cs="Roboto Mono"/>
+          <w:color w:val="188038"/>
+        </w:rPr>
+      </w:pPr>
+      <w:r>
+        <w:rPr>
+          <w:rFonts w:eastAsia="Roboto Mono" w:cs="Roboto Mono" w:ascii="Roboto Mono" w:hAnsi="Roboto Mono"/>
+          <w:color w:val="188038"/>
+        </w:rPr>
+      </w:r>
+    </w:p>
+    <w:p>
+      <w:pPr>
+        <w:pStyle w:val="LOnormal"/>
         <w:rPr/>
       </w:pPr>
       <w:r>
@@ -669,7 +682,7 @@
     </w:p>
     <w:p>
       <w:pPr>
-        <w:pStyle w:val="Normal1"/>
+        <w:pStyle w:val="LOnormal"/>
         <w:spacing w:lineRule="auto" w:line="240" w:before="240" w:after="240"/>
         <w:rPr/>
       </w:pPr>
@@ -691,7 +704,7 @@
     </w:p>
     <w:p>
       <w:pPr>
-        <w:pStyle w:val="Normal1"/>
+        <w:pStyle w:val="LOnormal"/>
         <w:rPr>
           <w:rFonts w:ascii="Roboto Mono" w:hAnsi="Roboto Mono" w:eastAsia="Roboto Mono" w:cs="Roboto Mono"/>
           <w:color w:val="188038"/>
@@ -707,22 +720,22 @@
     </w:p>
     <w:p>
       <w:pPr>
-        <w:pStyle w:val="Normal1"/>
-        <w:rPr>
-          <w:rFonts w:ascii="Roboto Mono" w:hAnsi="Roboto Mono" w:eastAsia="Roboto Mono" w:cs="Roboto Mono"/>
-          <w:color w:val="188038"/>
-        </w:rPr>
-      </w:pPr>
-      <w:r>
-        <w:rPr>
-          <w:rFonts w:eastAsia="Roboto Mono" w:cs="Roboto Mono" w:ascii="Roboto Mono" w:hAnsi="Roboto Mono"/>
-          <w:color w:val="188038"/>
-        </w:rPr>
-      </w:r>
-    </w:p>
-    <w:p>
-      <w:pPr>
-        <w:pStyle w:val="Normal1"/>
+        <w:pStyle w:val="LOnormal"/>
+        <w:rPr>
+          <w:rFonts w:ascii="Roboto Mono" w:hAnsi="Roboto Mono" w:eastAsia="Roboto Mono" w:cs="Roboto Mono"/>
+          <w:color w:val="188038"/>
+        </w:rPr>
+      </w:pPr>
+      <w:r>
+        <w:rPr>
+          <w:rFonts w:eastAsia="Roboto Mono" w:cs="Roboto Mono" w:ascii="Roboto Mono" w:hAnsi="Roboto Mono"/>
+          <w:color w:val="188038"/>
+        </w:rPr>
+      </w:r>
+    </w:p>
+    <w:p>
+      <w:pPr>
+        <w:pStyle w:val="LOnormal"/>
         <w:rPr>
           <w:rFonts w:ascii="Roboto Mono" w:hAnsi="Roboto Mono" w:eastAsia="Roboto Mono" w:cs="Roboto Mono"/>
           <w:color w:val="188038"/>
@@ -738,7 +751,7 @@
     </w:p>
     <w:p>
       <w:pPr>
-        <w:pStyle w:val="Normal1"/>
+        <w:pStyle w:val="LOnormal"/>
         <w:rPr>
           <w:rFonts w:ascii="Roboto Mono" w:hAnsi="Roboto Mono" w:eastAsia="Roboto Mono" w:cs="Roboto Mono"/>
           <w:color w:val="188038"/>
@@ -761,7 +774,7 @@
     </w:p>
     <w:p>
       <w:pPr>
-        <w:pStyle w:val="Normal1"/>
+        <w:pStyle w:val="LOnormal"/>
         <w:rPr>
           <w:rFonts w:ascii="Roboto Mono" w:hAnsi="Roboto Mono" w:eastAsia="Roboto Mono" w:cs="Roboto Mono"/>
           <w:color w:val="188038"/>
@@ -784,7 +797,7 @@
     </w:p>
     <w:p>
       <w:pPr>
-        <w:pStyle w:val="Normal1"/>
+        <w:pStyle w:val="LOnormal"/>
         <w:rPr>
           <w:rFonts w:ascii="Roboto Mono" w:hAnsi="Roboto Mono" w:eastAsia="Roboto Mono" w:cs="Roboto Mono"/>
           <w:color w:val="188038"/>
@@ -807,7 +820,7 @@
     </w:p>
     <w:p>
       <w:pPr>
-        <w:pStyle w:val="Normal1"/>
+        <w:pStyle w:val="LOnormal"/>
         <w:rPr>
           <w:rFonts w:ascii="Roboto Mono" w:hAnsi="Roboto Mono" w:eastAsia="Roboto Mono" w:cs="Roboto Mono"/>
           <w:color w:val="188038"/>
@@ -830,7 +843,7 @@
     </w:p>
     <w:p>
       <w:pPr>
-        <w:pStyle w:val="Normal1"/>
+        <w:pStyle w:val="LOnormal"/>
         <w:rPr>
           <w:rFonts w:ascii="Roboto Mono" w:hAnsi="Roboto Mono" w:eastAsia="Roboto Mono" w:cs="Roboto Mono"/>
           <w:color w:val="188038"/>
@@ -853,7 +866,7 @@
     </w:p>
     <w:p>
       <w:pPr>
-        <w:pStyle w:val="Normal1"/>
+        <w:pStyle w:val="LOnormal"/>
         <w:rPr>
           <w:rFonts w:ascii="Roboto Mono" w:hAnsi="Roboto Mono" w:eastAsia="Roboto Mono" w:cs="Roboto Mono"/>
           <w:color w:val="188038"/>
@@ -876,7 +889,7 @@
     </w:p>
     <w:p>
       <w:pPr>
-        <w:pStyle w:val="Normal1"/>
+        <w:pStyle w:val="LOnormal"/>
         <w:rPr>
           <w:rFonts w:ascii="Roboto Mono" w:hAnsi="Roboto Mono" w:eastAsia="Roboto Mono" w:cs="Roboto Mono"/>
           <w:color w:val="188038"/>
@@ -899,7 +912,7 @@
     </w:p>
     <w:p>
       <w:pPr>
-        <w:pStyle w:val="Normal1"/>
+        <w:pStyle w:val="LOnormal"/>
         <w:rPr>
           <w:rFonts w:ascii="Roboto Mono" w:hAnsi="Roboto Mono" w:eastAsia="Roboto Mono" w:cs="Roboto Mono"/>
           <w:color w:val="188038"/>
@@ -922,7 +935,7 @@
     </w:p>
     <w:p>
       <w:pPr>
-        <w:pStyle w:val="Normal1"/>
+        <w:pStyle w:val="LOnormal"/>
         <w:rPr>
           <w:rFonts w:ascii="Roboto Mono" w:hAnsi="Roboto Mono" w:eastAsia="Roboto Mono" w:cs="Roboto Mono"/>
           <w:color w:val="188038"/>
@@ -945,7 +958,7 @@
     </w:p>
     <w:p>
       <w:pPr>
-        <w:pStyle w:val="Normal1"/>
+        <w:pStyle w:val="LOnormal"/>
         <w:rPr>
           <w:rFonts w:ascii="Roboto Mono" w:hAnsi="Roboto Mono" w:eastAsia="Roboto Mono" w:cs="Roboto Mono"/>
           <w:color w:val="188038"/>
@@ -968,7 +981,7 @@
     </w:p>
     <w:p>
       <w:pPr>
-        <w:pStyle w:val="Normal1"/>
+        <w:pStyle w:val="LOnormal"/>
         <w:rPr>
           <w:rFonts w:ascii="Roboto Mono" w:hAnsi="Roboto Mono" w:eastAsia="Roboto Mono" w:cs="Roboto Mono"/>
           <w:color w:val="188038"/>
@@ -991,22 +1004,22 @@
     </w:p>
     <w:p>
       <w:pPr>
-        <w:pStyle w:val="Normal1"/>
-        <w:rPr>
-          <w:rFonts w:ascii="Roboto Mono" w:hAnsi="Roboto Mono" w:eastAsia="Roboto Mono" w:cs="Roboto Mono"/>
-          <w:color w:val="188038"/>
-        </w:rPr>
-      </w:pPr>
-      <w:r>
-        <w:rPr>
-          <w:rFonts w:eastAsia="Roboto Mono" w:cs="Roboto Mono" w:ascii="Roboto Mono" w:hAnsi="Roboto Mono"/>
-          <w:color w:val="188038"/>
-        </w:rPr>
-      </w:r>
-    </w:p>
-    <w:p>
-      <w:pPr>
-        <w:pStyle w:val="Normal1"/>
+        <w:pStyle w:val="LOnormal"/>
+        <w:rPr>
+          <w:rFonts w:ascii="Roboto Mono" w:hAnsi="Roboto Mono" w:eastAsia="Roboto Mono" w:cs="Roboto Mono"/>
+          <w:color w:val="188038"/>
+        </w:rPr>
+      </w:pPr>
+      <w:r>
+        <w:rPr>
+          <w:rFonts w:eastAsia="Roboto Mono" w:cs="Roboto Mono" w:ascii="Roboto Mono" w:hAnsi="Roboto Mono"/>
+          <w:color w:val="188038"/>
+        </w:rPr>
+      </w:r>
+    </w:p>
+    <w:p>
+      <w:pPr>
+        <w:pStyle w:val="LOnormal"/>
         <w:rPr>
           <w:rFonts w:ascii="Roboto Mono" w:hAnsi="Roboto Mono" w:eastAsia="Roboto Mono" w:cs="Roboto Mono"/>
           <w:color w:val="188038"/>
@@ -1029,7 +1042,7 @@
     </w:p>
     <w:p>
       <w:pPr>
-        <w:pStyle w:val="Normal1"/>
+        <w:pStyle w:val="LOnormal"/>
         <w:rPr>
           <w:rFonts w:ascii="Roboto Mono" w:hAnsi="Roboto Mono" w:eastAsia="Roboto Mono" w:cs="Roboto Mono"/>
           <w:color w:val="188038"/>
@@ -1052,7 +1065,7 @@
     </w:p>
     <w:p>
       <w:pPr>
-        <w:pStyle w:val="Normal1"/>
+        <w:pStyle w:val="LOnormal"/>
         <w:rPr>
           <w:rFonts w:ascii="Roboto Mono" w:hAnsi="Roboto Mono" w:eastAsia="Roboto Mono" w:cs="Roboto Mono"/>
           <w:color w:val="188038"/>
@@ -1075,7 +1088,7 @@
     </w:p>
     <w:p>
       <w:pPr>
-        <w:pStyle w:val="Normal1"/>
+        <w:pStyle w:val="LOnormal"/>
         <w:rPr>
           <w:rFonts w:ascii="Roboto Mono" w:hAnsi="Roboto Mono" w:eastAsia="Roboto Mono" w:cs="Roboto Mono"/>
           <w:color w:val="188038"/>
@@ -1098,7 +1111,7 @@
     </w:p>
     <w:p>
       <w:pPr>
-        <w:pStyle w:val="Normal1"/>
+        <w:pStyle w:val="LOnormal"/>
         <w:rPr>
           <w:rFonts w:ascii="Roboto Mono" w:hAnsi="Roboto Mono" w:eastAsia="Roboto Mono" w:cs="Roboto Mono"/>
           <w:color w:val="188038"/>
@@ -1121,7 +1134,7 @@
     </w:p>
     <w:p>
       <w:pPr>
-        <w:pStyle w:val="Normal1"/>
+        <w:pStyle w:val="LOnormal"/>
         <w:rPr>
           <w:rFonts w:ascii="Roboto Mono" w:hAnsi="Roboto Mono" w:eastAsia="Roboto Mono" w:cs="Roboto Mono"/>
           <w:color w:val="188038"/>
@@ -1144,7 +1157,7 @@
     </w:p>
     <w:p>
       <w:pPr>
-        <w:pStyle w:val="Normal1"/>
+        <w:pStyle w:val="LOnormal"/>
         <w:rPr>
           <w:rFonts w:ascii="Roboto Mono" w:hAnsi="Roboto Mono" w:eastAsia="Roboto Mono" w:cs="Roboto Mono"/>
           <w:color w:val="188038"/>
@@ -1167,7 +1180,7 @@
     </w:p>
     <w:p>
       <w:pPr>
-        <w:pStyle w:val="Normal1"/>
+        <w:pStyle w:val="LOnormal"/>
         <w:rPr>
           <w:rFonts w:ascii="Roboto Mono" w:hAnsi="Roboto Mono" w:eastAsia="Roboto Mono" w:cs="Roboto Mono"/>
           <w:color w:val="188038"/>
@@ -1190,7 +1203,7 @@
     </w:p>
     <w:p>
       <w:pPr>
-        <w:pStyle w:val="Normal1"/>
+        <w:pStyle w:val="LOnormal"/>
         <w:rPr>
           <w:rFonts w:ascii="Roboto Mono" w:hAnsi="Roboto Mono" w:eastAsia="Roboto Mono" w:cs="Roboto Mono"/>
           <w:color w:val="188038"/>
@@ -1213,7 +1226,7 @@
     </w:p>
     <w:p>
       <w:pPr>
-        <w:pStyle w:val="Normal1"/>
+        <w:pStyle w:val="LOnormal"/>
         <w:rPr>
           <w:rFonts w:ascii="Roboto Mono" w:hAnsi="Roboto Mono" w:eastAsia="Roboto Mono" w:cs="Roboto Mono"/>
           <w:color w:val="188038"/>
@@ -1236,7 +1249,7 @@
     </w:p>
     <w:p>
       <w:pPr>
-        <w:pStyle w:val="Normal1"/>
+        <w:pStyle w:val="LOnormal"/>
         <w:rPr>
           <w:rFonts w:ascii="Roboto Mono" w:hAnsi="Roboto Mono" w:eastAsia="Roboto Mono" w:cs="Roboto Mono"/>
           <w:color w:val="188038"/>
@@ -1259,7 +1272,7 @@
     </w:p>
     <w:p>
       <w:pPr>
-        <w:pStyle w:val="Normal1"/>
+        <w:pStyle w:val="LOnormal"/>
         <w:rPr>
           <w:rFonts w:ascii="Roboto Mono" w:hAnsi="Roboto Mono" w:eastAsia="Roboto Mono" w:cs="Roboto Mono"/>
           <w:color w:val="188038"/>
@@ -1282,7 +1295,7 @@
     </w:p>
     <w:p>
       <w:pPr>
-        <w:pStyle w:val="Normal1"/>
+        <w:pStyle w:val="LOnormal"/>
         <w:rPr>
           <w:rFonts w:ascii="Roboto Mono" w:hAnsi="Roboto Mono" w:eastAsia="Roboto Mono" w:cs="Roboto Mono"/>
           <w:color w:val="188038"/>
@@ -1305,22 +1318,22 @@
     </w:p>
     <w:p>
       <w:pPr>
-        <w:pStyle w:val="Normal1"/>
-        <w:rPr>
-          <w:rFonts w:ascii="Roboto Mono" w:hAnsi="Roboto Mono" w:eastAsia="Roboto Mono" w:cs="Roboto Mono"/>
-          <w:color w:val="188038"/>
-        </w:rPr>
-      </w:pPr>
-      <w:r>
-        <w:rPr>
-          <w:rFonts w:eastAsia="Roboto Mono" w:cs="Roboto Mono" w:ascii="Roboto Mono" w:hAnsi="Roboto Mono"/>
-          <w:color w:val="188038"/>
-        </w:rPr>
-      </w:r>
-    </w:p>
-    <w:p>
-      <w:pPr>
-        <w:pStyle w:val="Normal1"/>
+        <w:pStyle w:val="LOnormal"/>
+        <w:rPr>
+          <w:rFonts w:ascii="Roboto Mono" w:hAnsi="Roboto Mono" w:eastAsia="Roboto Mono" w:cs="Roboto Mono"/>
+          <w:color w:val="188038"/>
+        </w:rPr>
+      </w:pPr>
+      <w:r>
+        <w:rPr>
+          <w:rFonts w:eastAsia="Roboto Mono" w:cs="Roboto Mono" w:ascii="Roboto Mono" w:hAnsi="Roboto Mono"/>
+          <w:color w:val="188038"/>
+        </w:rPr>
+      </w:r>
+    </w:p>
+    <w:p>
+      <w:pPr>
+        <w:pStyle w:val="LOnormal"/>
         <w:rPr>
           <w:rFonts w:ascii="Roboto Mono" w:hAnsi="Roboto Mono" w:eastAsia="Roboto Mono" w:cs="Roboto Mono"/>
           <w:color w:val="188038"/>
@@ -1336,7 +1349,7 @@
     </w:p>
     <w:p>
       <w:pPr>
-        <w:pStyle w:val="Normal1"/>
+        <w:pStyle w:val="LOnormal"/>
         <w:rPr>
           <w:rFonts w:ascii="Roboto Mono" w:hAnsi="Roboto Mono" w:eastAsia="Roboto Mono" w:cs="Roboto Mono"/>
           <w:color w:val="188038"/>
@@ -1359,7 +1372,7 @@
     </w:p>
     <w:p>
       <w:pPr>
-        <w:pStyle w:val="Normal1"/>
+        <w:pStyle w:val="LOnormal"/>
         <w:rPr>
           <w:rFonts w:ascii="Roboto Mono" w:hAnsi="Roboto Mono" w:eastAsia="Roboto Mono" w:cs="Roboto Mono"/>
           <w:color w:val="188038"/>
@@ -1382,22 +1395,22 @@
     </w:p>
     <w:p>
       <w:pPr>
-        <w:pStyle w:val="Normal1"/>
-        <w:rPr>
-          <w:rFonts w:ascii="Roboto Mono" w:hAnsi="Roboto Mono" w:eastAsia="Roboto Mono" w:cs="Roboto Mono"/>
-          <w:color w:val="188038"/>
-        </w:rPr>
-      </w:pPr>
-      <w:r>
-        <w:rPr>
-          <w:rFonts w:eastAsia="Roboto Mono" w:cs="Roboto Mono" w:ascii="Roboto Mono" w:hAnsi="Roboto Mono"/>
-          <w:color w:val="188038"/>
-        </w:rPr>
-      </w:r>
-    </w:p>
-    <w:p>
-      <w:pPr>
-        <w:pStyle w:val="Normal1"/>
+        <w:pStyle w:val="LOnormal"/>
+        <w:rPr>
+          <w:rFonts w:ascii="Roboto Mono" w:hAnsi="Roboto Mono" w:eastAsia="Roboto Mono" w:cs="Roboto Mono"/>
+          <w:color w:val="188038"/>
+        </w:rPr>
+      </w:pPr>
+      <w:r>
+        <w:rPr>
+          <w:rFonts w:eastAsia="Roboto Mono" w:cs="Roboto Mono" w:ascii="Roboto Mono" w:hAnsi="Roboto Mono"/>
+          <w:color w:val="188038"/>
+        </w:rPr>
+      </w:r>
+    </w:p>
+    <w:p>
+      <w:pPr>
+        <w:pStyle w:val="LOnormal"/>
         <w:rPr>
           <w:rFonts w:ascii="Roboto Mono" w:hAnsi="Roboto Mono" w:eastAsia="Roboto Mono" w:cs="Roboto Mono"/>
           <w:color w:val="188038"/>
@@ -1413,7 +1426,7 @@
     </w:p>
     <w:p>
       <w:pPr>
-        <w:pStyle w:val="Normal1"/>
+        <w:pStyle w:val="LOnormal"/>
         <w:rPr>
           <w:rFonts w:ascii="Roboto Mono" w:hAnsi="Roboto Mono" w:eastAsia="Roboto Mono" w:cs="Roboto Mono"/>
           <w:color w:val="188038"/>
@@ -1436,7 +1449,7 @@
     </w:p>
     <w:p>
       <w:pPr>
-        <w:pStyle w:val="Normal1"/>
+        <w:pStyle w:val="LOnormal"/>
         <w:rPr/>
       </w:pPr>
       <w:r>
@@ -1471,7 +1484,7 @@
     </w:p>
     <w:p>
       <w:pPr>
-        <w:pStyle w:val="Normal1"/>
+        <w:pStyle w:val="LOnormal"/>
         <w:spacing w:lineRule="auto" w:line="240" w:before="240" w:after="240"/>
         <w:rPr/>
       </w:pPr>
@@ -1493,7 +1506,7 @@
     </w:p>
     <w:p>
       <w:pPr>
-        <w:pStyle w:val="Normal1"/>
+        <w:pStyle w:val="LOnormal"/>
         <w:rPr>
           <w:rFonts w:ascii="Roboto Mono" w:hAnsi="Roboto Mono" w:eastAsia="Roboto Mono" w:cs="Roboto Mono"/>
           <w:color w:val="188038"/>
@@ -1509,7 +1522,7 @@
     </w:p>
     <w:p>
       <w:pPr>
-        <w:pStyle w:val="Normal1"/>
+        <w:pStyle w:val="LOnormal"/>
         <w:rPr/>
       </w:pPr>
       <w:r>
@@ -1566,7 +1579,7 @@
     </w:p>
     <w:p>
       <w:pPr>
-        <w:pStyle w:val="Normal1"/>
+        <w:pStyle w:val="LOnormal"/>
         <w:numPr>
           <w:ilvl w:val="0"/>
           <w:numId w:val="11"/>
@@ -1582,7 +1595,7 @@
     </w:p>
     <w:p>
       <w:pPr>
-        <w:pStyle w:val="Normal1"/>
+        <w:pStyle w:val="LOnormal"/>
         <w:numPr>
           <w:ilvl w:val="0"/>
           <w:numId w:val="0"/>
@@ -1642,7 +1655,7 @@
     </w:p>
     <w:p>
       <w:pPr>
-        <w:pStyle w:val="Normal1"/>
+        <w:pStyle w:val="LOnormal"/>
         <w:rPr>
           <w:rFonts w:ascii="Roboto Mono" w:hAnsi="Roboto Mono" w:eastAsia="Roboto Mono" w:cs="Roboto Mono"/>
           <w:color w:val="188038"/>
@@ -1658,19 +1671,22 @@
     </w:p>
     <w:p>
       <w:pPr>
-        <w:pStyle w:val="Normal1"/>
-        <w:rPr>
-          <w:rFonts w:ascii="Roboto Mono" w:hAnsi="Roboto Mono" w:eastAsia="Roboto Mono" w:cs="Roboto Mono"/>
-          <w:color w:val="188038"/>
-        </w:rPr>
-      </w:pPr>
-      <w:r>
-        <w:rPr/>
-      </w:r>
-    </w:p>
-    <w:p>
-      <w:pPr>
-        <w:pStyle w:val="Normal1"/>
+        <w:pStyle w:val="LOnormal"/>
+        <w:rPr>
+          <w:rFonts w:ascii="Roboto Mono" w:hAnsi="Roboto Mono" w:eastAsia="Roboto Mono" w:cs="Roboto Mono"/>
+          <w:color w:val="188038"/>
+        </w:rPr>
+      </w:pPr>
+      <w:r>
+        <w:rPr>
+          <w:rFonts w:eastAsia="Roboto Mono" w:cs="Roboto Mono" w:ascii="Roboto Mono" w:hAnsi="Roboto Mono"/>
+          <w:color w:val="188038"/>
+        </w:rPr>
+      </w:r>
+    </w:p>
+    <w:p>
+      <w:pPr>
+        <w:pStyle w:val="LOnormal"/>
         <w:rPr/>
       </w:pPr>
       <w:r>
@@ -1724,7 +1740,7 @@
     </w:p>
     <w:p>
       <w:pPr>
-        <w:pStyle w:val="Normal1"/>
+        <w:pStyle w:val="LOnormal"/>
         <w:numPr>
           <w:ilvl w:val="0"/>
           <w:numId w:val="9"/>
@@ -1747,16 +1763,14 @@
           <w:t>http://localhost:8000</w:t>
         </w:r>
       </w:hyperlink>
-      <w:hyperlink r:id="rId9">
-        <w:r>
-          <w:rPr/>
-          <w:t>.</w:t>
-        </w:r>
-      </w:hyperlink>
-    </w:p>
-    <w:p>
-      <w:pPr>
-        <w:pStyle w:val="Normal1"/>
+      <w:r>
+        <w:rPr/>
+        <w:t>.</w:t>
+      </w:r>
+    </w:p>
+    <w:p>
+      <w:pPr>
+        <w:pStyle w:val="LOnormal"/>
         <w:numPr>
           <w:ilvl w:val="0"/>
           <w:numId w:val="0"/>
@@ -1793,7 +1807,7 @@
                     </pic:cNvPicPr>
                   </pic:nvPicPr>
                   <pic:blipFill>
-                    <a:blip r:embed="rId10"/>
+                    <a:blip r:embed="rId9"/>
                     <a:stretch>
                       <a:fillRect/>
                     </a:stretch>
@@ -1842,7 +1856,7 @@
     </w:p>
     <w:p>
       <w:pPr>
-        <w:pStyle w:val="Normal1"/>
+        <w:pStyle w:val="LOnormal"/>
         <w:numPr>
           <w:ilvl w:val="0"/>
           <w:numId w:val="2"/>
@@ -1858,7 +1872,7 @@
     </w:p>
     <w:p>
       <w:pPr>
-        <w:pStyle w:val="Normal1"/>
+        <w:pStyle w:val="LOnormal"/>
         <w:rPr>
           <w:rFonts w:ascii="Roboto Mono" w:hAnsi="Roboto Mono" w:eastAsia="Roboto Mono" w:cs="Roboto Mono"/>
           <w:color w:val="188038"/>
@@ -1874,7 +1888,7 @@
     </w:p>
     <w:p>
       <w:pPr>
-        <w:pStyle w:val="Normal1"/>
+        <w:pStyle w:val="LOnormal"/>
         <w:rPr/>
       </w:pPr>
       <w:r>
@@ -1905,7 +1919,7 @@
                     </pic:cNvPicPr>
                   </pic:nvPicPr>
                   <pic:blipFill>
-                    <a:blip r:embed="rId11"/>
+                    <a:blip r:embed="rId10"/>
                     <a:stretch>
                       <a:fillRect/>
                     </a:stretch>
@@ -1928,7 +1942,7 @@
     </w:p>
     <w:p>
       <w:pPr>
-        <w:pStyle w:val="Normal1"/>
+        <w:pStyle w:val="LOnormal"/>
         <w:numPr>
           <w:ilvl w:val="0"/>
           <w:numId w:val="3"/>
@@ -1944,7 +1958,7 @@
     </w:p>
     <w:p>
       <w:pPr>
-        <w:pStyle w:val="Normal1"/>
+        <w:pStyle w:val="LOnormal"/>
         <w:rPr>
           <w:rFonts w:ascii="Roboto Mono" w:hAnsi="Roboto Mono" w:eastAsia="Roboto Mono" w:cs="Roboto Mono"/>
           <w:color w:val="188038"/>
@@ -1960,7 +1974,7 @@
     </w:p>
     <w:p>
       <w:pPr>
-        <w:pStyle w:val="Normal1"/>
+        <w:pStyle w:val="LOnormal"/>
         <w:rPr/>
       </w:pPr>
       <w:r>
@@ -1991,7 +2005,7 @@
                     </pic:cNvPicPr>
                   </pic:nvPicPr>
                   <pic:blipFill>
-                    <a:blip r:embed="rId12"/>
+                    <a:blip r:embed="rId11"/>
                     <a:stretch>
                       <a:fillRect/>
                     </a:stretch>
@@ -2040,7 +2054,7 @@
     </w:p>
     <w:p>
       <w:pPr>
-        <w:pStyle w:val="Normal1"/>
+        <w:pStyle w:val="LOnormal"/>
         <w:spacing w:lineRule="auto" w:line="240" w:before="240" w:after="240"/>
         <w:rPr/>
       </w:pPr>
@@ -2051,7 +2065,7 @@
     </w:p>
     <w:p>
       <w:pPr>
-        <w:pStyle w:val="Normal1"/>
+        <w:pStyle w:val="LOnormal"/>
         <w:numPr>
           <w:ilvl w:val="0"/>
           <w:numId w:val="10"/>
@@ -2067,7 +2081,7 @@
     </w:p>
     <w:p>
       <w:pPr>
-        <w:pStyle w:val="Normal1"/>
+        <w:pStyle w:val="LOnormal"/>
         <w:rPr>
           <w:rFonts w:ascii="Roboto Mono" w:hAnsi="Roboto Mono" w:eastAsia="Roboto Mono" w:cs="Roboto Mono"/>
           <w:color w:val="188038"/>
@@ -2083,16 +2097,16 @@
     </w:p>
     <w:p>
       <w:pPr>
-        <w:pStyle w:val="Normal1"/>
-        <w:rPr/>
-      </w:pPr>
-      <w:r>
-        <w:rPr/>
-      </w:r>
-    </w:p>
-    <w:p>
-      <w:pPr>
-        <w:pStyle w:val="Normal1"/>
+        <w:pStyle w:val="LOnormal"/>
+        <w:rPr/>
+      </w:pPr>
+      <w:r>
+        <w:rPr/>
+      </w:r>
+    </w:p>
+    <w:p>
+      <w:pPr>
+        <w:pStyle w:val="LOnormal"/>
         <w:numPr>
           <w:ilvl w:val="0"/>
           <w:numId w:val="7"/>
@@ -2119,7 +2133,7 @@
     </w:p>
     <w:p>
       <w:pPr>
-        <w:pStyle w:val="Normal1"/>
+        <w:pStyle w:val="LOnormal"/>
         <w:rPr>
           <w:rFonts w:ascii="Roboto Mono" w:hAnsi="Roboto Mono" w:eastAsia="Roboto Mono" w:cs="Roboto Mono"/>
           <w:color w:val="188038"/>
@@ -2135,22 +2149,22 @@
     </w:p>
     <w:p>
       <w:pPr>
-        <w:pStyle w:val="Normal1"/>
-        <w:rPr>
-          <w:rFonts w:ascii="Roboto Mono" w:hAnsi="Roboto Mono" w:eastAsia="Roboto Mono" w:cs="Roboto Mono"/>
-          <w:color w:val="188038"/>
-        </w:rPr>
-      </w:pPr>
-      <w:r>
-        <w:rPr>
-          <w:rFonts w:eastAsia="Roboto Mono" w:cs="Roboto Mono" w:ascii="Roboto Mono" w:hAnsi="Roboto Mono"/>
-          <w:color w:val="188038"/>
-        </w:rPr>
-      </w:r>
-    </w:p>
-    <w:p>
-      <w:pPr>
-        <w:pStyle w:val="Normal1"/>
+        <w:pStyle w:val="LOnormal"/>
+        <w:rPr>
+          <w:rFonts w:ascii="Roboto Mono" w:hAnsi="Roboto Mono" w:eastAsia="Roboto Mono" w:cs="Roboto Mono"/>
+          <w:color w:val="188038"/>
+        </w:rPr>
+      </w:pPr>
+      <w:r>
+        <w:rPr>
+          <w:rFonts w:eastAsia="Roboto Mono" w:cs="Roboto Mono" w:ascii="Roboto Mono" w:hAnsi="Roboto Mono"/>
+          <w:color w:val="188038"/>
+        </w:rPr>
+      </w:r>
+    </w:p>
+    <w:p>
+      <w:pPr>
+        <w:pStyle w:val="LOnormal"/>
         <w:rPr>
           <w:rFonts w:ascii="Roboto Mono" w:hAnsi="Roboto Mono" w:eastAsia="Roboto Mono" w:cs="Roboto Mono"/>
           <w:color w:val="188038"/>
@@ -2166,7 +2180,7 @@
     </w:p>
     <w:p>
       <w:pPr>
-        <w:pStyle w:val="Normal1"/>
+        <w:pStyle w:val="LOnormal"/>
         <w:rPr>
           <w:rFonts w:ascii="Roboto Mono" w:hAnsi="Roboto Mono" w:eastAsia="Roboto Mono" w:cs="Roboto Mono"/>
           <w:color w:val="188038"/>
@@ -2189,7 +2203,7 @@
     </w:p>
     <w:p>
       <w:pPr>
-        <w:pStyle w:val="Normal1"/>
+        <w:pStyle w:val="LOnormal"/>
         <w:rPr>
           <w:rFonts w:ascii="Roboto Mono" w:hAnsi="Roboto Mono" w:eastAsia="Roboto Mono" w:cs="Roboto Mono"/>
           <w:color w:val="188038"/>
@@ -2212,7 +2226,7 @@
     </w:p>
     <w:p>
       <w:pPr>
-        <w:pStyle w:val="Normal1"/>
+        <w:pStyle w:val="LOnormal"/>
         <w:rPr>
           <w:rFonts w:ascii="Roboto Mono" w:hAnsi="Roboto Mono" w:eastAsia="Roboto Mono" w:cs="Roboto Mono"/>
           <w:color w:val="188038"/>
@@ -2235,7 +2249,7 @@
     </w:p>
     <w:p>
       <w:pPr>
-        <w:pStyle w:val="Normal1"/>
+        <w:pStyle w:val="LOnormal"/>
         <w:rPr>
           <w:rFonts w:ascii="Roboto Mono" w:hAnsi="Roboto Mono" w:eastAsia="Roboto Mono" w:cs="Roboto Mono"/>
           <w:color w:val="188038"/>
@@ -2258,7 +2272,7 @@
     </w:p>
     <w:p>
       <w:pPr>
-        <w:pStyle w:val="Normal1"/>
+        <w:pStyle w:val="LOnormal"/>
         <w:rPr>
           <w:rFonts w:ascii="Roboto Mono" w:hAnsi="Roboto Mono" w:eastAsia="Roboto Mono" w:cs="Roboto Mono"/>
           <w:color w:val="188038"/>
@@ -2281,7 +2295,7 @@
     </w:p>
     <w:p>
       <w:pPr>
-        <w:pStyle w:val="Normal1"/>
+        <w:pStyle w:val="LOnormal"/>
         <w:rPr>
           <w:rFonts w:ascii="Roboto Mono" w:hAnsi="Roboto Mono" w:eastAsia="Roboto Mono" w:cs="Roboto Mono"/>
           <w:color w:val="188038"/>
@@ -2304,7 +2318,7 @@
     </w:p>
     <w:p>
       <w:pPr>
-        <w:pStyle w:val="Normal1"/>
+        <w:pStyle w:val="LOnormal"/>
         <w:rPr>
           <w:rFonts w:ascii="Roboto Mono" w:hAnsi="Roboto Mono" w:eastAsia="Roboto Mono" w:cs="Roboto Mono"/>
           <w:color w:val="188038"/>
@@ -2327,7 +2341,7 @@
     </w:p>
     <w:p>
       <w:pPr>
-        <w:pStyle w:val="Normal1"/>
+        <w:pStyle w:val="LOnormal"/>
         <w:rPr>
           <w:rFonts w:ascii="Roboto Mono" w:hAnsi="Roboto Mono" w:eastAsia="Roboto Mono" w:cs="Roboto Mono"/>
           <w:color w:val="188038"/>
@@ -2350,7 +2364,7 @@
     </w:p>
     <w:p>
       <w:pPr>
-        <w:pStyle w:val="Normal1"/>
+        <w:pStyle w:val="LOnormal"/>
         <w:rPr>
           <w:rFonts w:ascii="Roboto Mono" w:hAnsi="Roboto Mono" w:eastAsia="Roboto Mono" w:cs="Roboto Mono"/>
           <w:color w:val="188038"/>
@@ -2373,7 +2387,7 @@
     </w:p>
     <w:p>
       <w:pPr>
-        <w:pStyle w:val="Normal1"/>
+        <w:pStyle w:val="LOnormal"/>
         <w:rPr>
           <w:rFonts w:ascii="Roboto Mono" w:hAnsi="Roboto Mono" w:eastAsia="Roboto Mono" w:cs="Roboto Mono"/>
           <w:color w:val="188038"/>
@@ -2396,7 +2410,7 @@
     </w:p>
     <w:p>
       <w:pPr>
-        <w:pStyle w:val="Normal1"/>
+        <w:pStyle w:val="LOnormal"/>
         <w:rPr>
           <w:rFonts w:ascii="Roboto Mono" w:hAnsi="Roboto Mono" w:eastAsia="Roboto Mono" w:cs="Roboto Mono"/>
           <w:color w:val="188038"/>
@@ -2419,7 +2433,7 @@
     </w:p>
     <w:p>
       <w:pPr>
-        <w:pStyle w:val="Normal1"/>
+        <w:pStyle w:val="LOnormal"/>
         <w:rPr>
           <w:rFonts w:ascii="Roboto Mono" w:hAnsi="Roboto Mono" w:eastAsia="Roboto Mono" w:cs="Roboto Mono"/>
           <w:color w:val="188038"/>
@@ -2442,7 +2456,7 @@
     </w:p>
     <w:p>
       <w:pPr>
-        <w:pStyle w:val="Normal1"/>
+        <w:pStyle w:val="LOnormal"/>
         <w:rPr>
           <w:rFonts w:ascii="Roboto Mono" w:hAnsi="Roboto Mono" w:eastAsia="Roboto Mono" w:cs="Roboto Mono"/>
           <w:color w:val="188038"/>
@@ -2465,22 +2479,22 @@
     </w:p>
     <w:p>
       <w:pPr>
-        <w:pStyle w:val="Normal1"/>
-        <w:rPr>
-          <w:rFonts w:ascii="Roboto Mono" w:hAnsi="Roboto Mono" w:eastAsia="Roboto Mono" w:cs="Roboto Mono"/>
-          <w:color w:val="188038"/>
-        </w:rPr>
-      </w:pPr>
-      <w:r>
-        <w:rPr>
-          <w:rFonts w:eastAsia="Roboto Mono" w:cs="Roboto Mono" w:ascii="Roboto Mono" w:hAnsi="Roboto Mono"/>
-          <w:color w:val="188038"/>
-        </w:rPr>
-      </w:r>
-    </w:p>
-    <w:p>
-      <w:pPr>
-        <w:pStyle w:val="Normal1"/>
+        <w:pStyle w:val="LOnormal"/>
+        <w:rPr>
+          <w:rFonts w:ascii="Roboto Mono" w:hAnsi="Roboto Mono" w:eastAsia="Roboto Mono" w:cs="Roboto Mono"/>
+          <w:color w:val="188038"/>
+        </w:rPr>
+      </w:pPr>
+      <w:r>
+        <w:rPr>
+          <w:rFonts w:eastAsia="Roboto Mono" w:cs="Roboto Mono" w:ascii="Roboto Mono" w:hAnsi="Roboto Mono"/>
+          <w:color w:val="188038"/>
+        </w:rPr>
+      </w:r>
+    </w:p>
+    <w:p>
+      <w:pPr>
+        <w:pStyle w:val="LOnormal"/>
         <w:rPr>
           <w:rFonts w:ascii="Roboto Mono" w:hAnsi="Roboto Mono" w:eastAsia="Roboto Mono" w:cs="Roboto Mono"/>
           <w:color w:val="188038"/>
@@ -2503,7 +2517,7 @@
     </w:p>
     <w:p>
       <w:pPr>
-        <w:pStyle w:val="Normal1"/>
+        <w:pStyle w:val="LOnormal"/>
         <w:rPr>
           <w:rFonts w:ascii="Roboto Mono" w:hAnsi="Roboto Mono" w:eastAsia="Roboto Mono" w:cs="Roboto Mono"/>
           <w:color w:val="188038"/>
@@ -2526,7 +2540,7 @@
     </w:p>
     <w:p>
       <w:pPr>
-        <w:pStyle w:val="Normal1"/>
+        <w:pStyle w:val="LOnormal"/>
         <w:rPr>
           <w:rFonts w:ascii="Roboto Mono" w:hAnsi="Roboto Mono" w:eastAsia="Roboto Mono" w:cs="Roboto Mono"/>
           <w:color w:val="188038"/>
@@ -2549,7 +2563,7 @@
     </w:p>
     <w:p>
       <w:pPr>
-        <w:pStyle w:val="Normal1"/>
+        <w:pStyle w:val="LOnormal"/>
         <w:rPr>
           <w:rFonts w:ascii="Roboto Mono" w:hAnsi="Roboto Mono" w:eastAsia="Roboto Mono" w:cs="Roboto Mono"/>
           <w:color w:val="188038"/>
@@ -2572,7 +2586,7 @@
     </w:p>
     <w:p>
       <w:pPr>
-        <w:pStyle w:val="Normal1"/>
+        <w:pStyle w:val="LOnormal"/>
         <w:rPr>
           <w:rFonts w:ascii="Roboto Mono" w:hAnsi="Roboto Mono" w:eastAsia="Roboto Mono" w:cs="Roboto Mono"/>
           <w:color w:val="188038"/>
@@ -2595,7 +2609,7 @@
     </w:p>
     <w:p>
       <w:pPr>
-        <w:pStyle w:val="Normal1"/>
+        <w:pStyle w:val="LOnormal"/>
         <w:rPr>
           <w:rFonts w:ascii="Roboto Mono" w:hAnsi="Roboto Mono" w:eastAsia="Roboto Mono" w:cs="Roboto Mono"/>
           <w:color w:val="188038"/>
@@ -2618,7 +2632,7 @@
     </w:p>
     <w:p>
       <w:pPr>
-        <w:pStyle w:val="Normal1"/>
+        <w:pStyle w:val="LOnormal"/>
         <w:rPr>
           <w:rFonts w:ascii="Roboto Mono" w:hAnsi="Roboto Mono" w:eastAsia="Roboto Mono" w:cs="Roboto Mono"/>
           <w:color w:val="188038"/>
@@ -2641,7 +2655,7 @@
     </w:p>
     <w:p>
       <w:pPr>
-        <w:pStyle w:val="Normal1"/>
+        <w:pStyle w:val="LOnormal"/>
         <w:rPr>
           <w:rFonts w:ascii="Roboto Mono" w:hAnsi="Roboto Mono" w:eastAsia="Roboto Mono" w:cs="Roboto Mono"/>
           <w:color w:val="188038"/>
@@ -2664,7 +2678,7 @@
     </w:p>
     <w:p>
       <w:pPr>
-        <w:pStyle w:val="Normal1"/>
+        <w:pStyle w:val="LOnormal"/>
         <w:rPr>
           <w:rFonts w:ascii="Roboto Mono" w:hAnsi="Roboto Mono" w:eastAsia="Roboto Mono" w:cs="Roboto Mono"/>
           <w:color w:val="188038"/>
@@ -2687,7 +2701,7 @@
     </w:p>
     <w:p>
       <w:pPr>
-        <w:pStyle w:val="Normal1"/>
+        <w:pStyle w:val="LOnormal"/>
         <w:rPr>
           <w:rFonts w:ascii="Roboto Mono" w:hAnsi="Roboto Mono" w:eastAsia="Roboto Mono" w:cs="Roboto Mono"/>
           <w:color w:val="188038"/>
@@ -2710,7 +2724,7 @@
     </w:p>
     <w:p>
       <w:pPr>
-        <w:pStyle w:val="Normal1"/>
+        <w:pStyle w:val="LOnormal"/>
         <w:rPr>
           <w:rFonts w:ascii="Roboto Mono" w:hAnsi="Roboto Mono" w:eastAsia="Roboto Mono" w:cs="Roboto Mono"/>
           <w:color w:val="188038"/>
@@ -2733,7 +2747,7 @@
     </w:p>
     <w:p>
       <w:pPr>
-        <w:pStyle w:val="Normal1"/>
+        <w:pStyle w:val="LOnormal"/>
         <w:rPr>
           <w:rFonts w:ascii="Roboto Mono" w:hAnsi="Roboto Mono" w:eastAsia="Roboto Mono" w:cs="Roboto Mono"/>
           <w:color w:val="188038"/>
@@ -2756,7 +2770,7 @@
     </w:p>
     <w:p>
       <w:pPr>
-        <w:pStyle w:val="Normal1"/>
+        <w:pStyle w:val="LOnormal"/>
         <w:rPr>
           <w:rFonts w:ascii="Roboto Mono" w:hAnsi="Roboto Mono" w:eastAsia="Roboto Mono" w:cs="Roboto Mono"/>
           <w:color w:val="188038"/>
@@ -2779,7 +2793,7 @@
     </w:p>
     <w:p>
       <w:pPr>
-        <w:pStyle w:val="Normal1"/>
+        <w:pStyle w:val="LOnormal"/>
         <w:rPr>
           <w:rFonts w:ascii="Roboto Mono" w:hAnsi="Roboto Mono" w:eastAsia="Roboto Mono" w:cs="Roboto Mono"/>
           <w:color w:val="188038"/>
@@ -2802,7 +2816,7 @@
     </w:p>
     <w:p>
       <w:pPr>
-        <w:pStyle w:val="Normal1"/>
+        <w:pStyle w:val="LOnormal"/>
         <w:rPr>
           <w:rFonts w:ascii="Roboto Mono" w:hAnsi="Roboto Mono" w:eastAsia="Roboto Mono" w:cs="Roboto Mono"/>
           <w:color w:val="188038"/>
@@ -2825,22 +2839,22 @@
     </w:p>
     <w:p>
       <w:pPr>
-        <w:pStyle w:val="Normal1"/>
-        <w:rPr>
-          <w:rFonts w:ascii="Roboto Mono" w:hAnsi="Roboto Mono" w:eastAsia="Roboto Mono" w:cs="Roboto Mono"/>
-          <w:color w:val="188038"/>
-        </w:rPr>
-      </w:pPr>
-      <w:r>
-        <w:rPr>
-          <w:rFonts w:eastAsia="Roboto Mono" w:cs="Roboto Mono" w:ascii="Roboto Mono" w:hAnsi="Roboto Mono"/>
-          <w:color w:val="188038"/>
-        </w:rPr>
-      </w:r>
-    </w:p>
-    <w:p>
-      <w:pPr>
-        <w:pStyle w:val="Normal1"/>
+        <w:pStyle w:val="LOnormal"/>
+        <w:rPr>
+          <w:rFonts w:ascii="Roboto Mono" w:hAnsi="Roboto Mono" w:eastAsia="Roboto Mono" w:cs="Roboto Mono"/>
+          <w:color w:val="188038"/>
+        </w:rPr>
+      </w:pPr>
+      <w:r>
+        <w:rPr>
+          <w:rFonts w:eastAsia="Roboto Mono" w:cs="Roboto Mono" w:ascii="Roboto Mono" w:hAnsi="Roboto Mono"/>
+          <w:color w:val="188038"/>
+        </w:rPr>
+      </w:r>
+    </w:p>
+    <w:p>
+      <w:pPr>
+        <w:pStyle w:val="LOnormal"/>
         <w:rPr>
           <w:rFonts w:ascii="Roboto Mono" w:hAnsi="Roboto Mono" w:eastAsia="Roboto Mono" w:cs="Roboto Mono"/>
           <w:color w:val="188038"/>
@@ -2856,7 +2870,7 @@
     </w:p>
     <w:p>
       <w:pPr>
-        <w:pStyle w:val="Normal1"/>
+        <w:pStyle w:val="LOnormal"/>
         <w:rPr>
           <w:rFonts w:ascii="Roboto Mono" w:hAnsi="Roboto Mono" w:eastAsia="Roboto Mono" w:cs="Roboto Mono"/>
           <w:color w:val="188038"/>
@@ -2879,7 +2893,7 @@
     </w:p>
     <w:p>
       <w:pPr>
-        <w:pStyle w:val="Normal1"/>
+        <w:pStyle w:val="LOnormal"/>
         <w:rPr>
           <w:rFonts w:ascii="Roboto Mono" w:hAnsi="Roboto Mono" w:eastAsia="Roboto Mono" w:cs="Roboto Mono"/>
           <w:color w:val="188038"/>
@@ -2902,22 +2916,22 @@
     </w:p>
     <w:p>
       <w:pPr>
-        <w:pStyle w:val="Normal1"/>
-        <w:rPr>
-          <w:rFonts w:ascii="Roboto Mono" w:hAnsi="Roboto Mono" w:eastAsia="Roboto Mono" w:cs="Roboto Mono"/>
-          <w:color w:val="188038"/>
-        </w:rPr>
-      </w:pPr>
-      <w:r>
-        <w:rPr>
-          <w:rFonts w:eastAsia="Roboto Mono" w:cs="Roboto Mono" w:ascii="Roboto Mono" w:hAnsi="Roboto Mono"/>
-          <w:color w:val="188038"/>
-        </w:rPr>
-      </w:r>
-    </w:p>
-    <w:p>
-      <w:pPr>
-        <w:pStyle w:val="Normal1"/>
+        <w:pStyle w:val="LOnormal"/>
+        <w:rPr>
+          <w:rFonts w:ascii="Roboto Mono" w:hAnsi="Roboto Mono" w:eastAsia="Roboto Mono" w:cs="Roboto Mono"/>
+          <w:color w:val="188038"/>
+        </w:rPr>
+      </w:pPr>
+      <w:r>
+        <w:rPr>
+          <w:rFonts w:eastAsia="Roboto Mono" w:cs="Roboto Mono" w:ascii="Roboto Mono" w:hAnsi="Roboto Mono"/>
+          <w:color w:val="188038"/>
+        </w:rPr>
+      </w:r>
+    </w:p>
+    <w:p>
+      <w:pPr>
+        <w:pStyle w:val="LOnormal"/>
         <w:rPr>
           <w:rFonts w:ascii="Roboto Mono" w:hAnsi="Roboto Mono" w:eastAsia="Roboto Mono" w:cs="Roboto Mono"/>
           <w:color w:val="188038"/>
@@ -2933,7 +2947,7 @@
     </w:p>
     <w:p>
       <w:pPr>
-        <w:pStyle w:val="Normal1"/>
+        <w:pStyle w:val="LOnormal"/>
         <w:rPr>
           <w:rFonts w:ascii="Roboto Mono" w:hAnsi="Roboto Mono" w:eastAsia="Roboto Mono" w:cs="Roboto Mono"/>
           <w:color w:val="188038"/>
@@ -2956,16 +2970,16 @@
     </w:p>
     <w:p>
       <w:pPr>
-        <w:pStyle w:val="Normal1"/>
-        <w:rPr/>
-      </w:pPr>
-      <w:r>
-        <w:rPr/>
-      </w:r>
-    </w:p>
-    <w:p>
-      <w:pPr>
-        <w:pStyle w:val="Normal1"/>
+        <w:pStyle w:val="LOnormal"/>
+        <w:rPr/>
+      </w:pPr>
+      <w:r>
+        <w:rPr/>
+      </w:r>
+    </w:p>
+    <w:p>
+      <w:pPr>
+        <w:pStyle w:val="LOnormal"/>
         <w:numPr>
           <w:ilvl w:val="0"/>
           <w:numId w:val="12"/>
@@ -2981,7 +2995,7 @@
     </w:p>
     <w:p>
       <w:pPr>
-        <w:pStyle w:val="Normal1"/>
+        <w:pStyle w:val="LOnormal"/>
         <w:rPr>
           <w:rFonts w:ascii="Roboto Mono" w:hAnsi="Roboto Mono" w:eastAsia="Roboto Mono" w:cs="Roboto Mono"/>
           <w:color w:val="188038"/>
@@ -2997,16 +3011,16 @@
     </w:p>
     <w:p>
       <w:pPr>
-        <w:pStyle w:val="Normal1"/>
-        <w:rPr/>
-      </w:pPr>
-      <w:r>
-        <w:rPr/>
-      </w:r>
-    </w:p>
-    <w:p>
-      <w:pPr>
-        <w:pStyle w:val="Normal1"/>
+        <w:pStyle w:val="LOnormal"/>
+        <w:rPr/>
+      </w:pPr>
+      <w:r>
+        <w:rPr/>
+      </w:r>
+    </w:p>
+    <w:p>
+      <w:pPr>
+        <w:pStyle w:val="LOnormal"/>
         <w:numPr>
           <w:ilvl w:val="0"/>
           <w:numId w:val="5"/>
@@ -3022,16 +3036,16 @@
     </w:p>
     <w:p>
       <w:pPr>
-        <w:pStyle w:val="Normal1"/>
-        <w:rPr/>
-      </w:pPr>
-      <w:r>
-        <w:rPr/>
-      </w:r>
-    </w:p>
-    <w:p>
-      <w:pPr>
-        <w:pStyle w:val="Normal1"/>
+        <w:pStyle w:val="LOnormal"/>
+        <w:rPr/>
+      </w:pPr>
+      <w:r>
+        <w:rPr/>
+      </w:r>
+    </w:p>
+    <w:p>
+      <w:pPr>
+        <w:pStyle w:val="LOnormal"/>
         <w:rPr>
           <w:rFonts w:ascii="Roboto Mono" w:hAnsi="Roboto Mono" w:eastAsia="Roboto Mono" w:cs="Roboto Mono"/>
           <w:color w:val="188038"/>
@@ -3047,7 +3061,7 @@
     </w:p>
     <w:p>
       <w:pPr>
-        <w:pStyle w:val="Normal1"/>
+        <w:pStyle w:val="LOnormal"/>
         <w:spacing w:lineRule="auto" w:line="240" w:before="240" w:after="240"/>
         <w:rPr/>
       </w:pPr>
@@ -3079,7 +3093,7 @@
                     </pic:cNvPicPr>
                   </pic:nvPicPr>
                   <pic:blipFill>
-                    <a:blip r:embed="rId13"/>
+                    <a:blip r:embed="rId12"/>
                     <a:stretch>
                       <a:fillRect/>
                     </a:stretch>
@@ -3102,106 +3116,106 @@
     </w:p>
     <w:p>
       <w:pPr>
-        <w:pStyle w:val="Normal1"/>
-        <w:rPr/>
-      </w:pPr>
-      <w:r>
-        <w:rPr/>
-      </w:r>
-    </w:p>
-    <w:p>
-      <w:pPr>
-        <w:pStyle w:val="Normal1"/>
-        <w:rPr/>
-      </w:pPr>
-      <w:r>
-        <w:rPr/>
-      </w:r>
-    </w:p>
-    <w:p>
-      <w:pPr>
-        <w:pStyle w:val="Normal1"/>
-        <w:rPr/>
-      </w:pPr>
-      <w:r>
-        <w:rPr/>
-      </w:r>
-    </w:p>
-    <w:p>
-      <w:pPr>
-        <w:pStyle w:val="Normal1"/>
-        <w:rPr/>
-      </w:pPr>
-      <w:r>
-        <w:rPr/>
-      </w:r>
-    </w:p>
-    <w:p>
-      <w:pPr>
-        <w:pStyle w:val="Normal1"/>
-        <w:rPr/>
-      </w:pPr>
-      <w:r>
-        <w:rPr/>
-      </w:r>
-    </w:p>
-    <w:p>
-      <w:pPr>
-        <w:pStyle w:val="Normal1"/>
-        <w:rPr/>
-      </w:pPr>
-      <w:r>
-        <w:rPr/>
-      </w:r>
-    </w:p>
-    <w:p>
-      <w:pPr>
-        <w:pStyle w:val="Normal1"/>
-        <w:rPr/>
-      </w:pPr>
-      <w:r>
-        <w:rPr/>
-      </w:r>
-    </w:p>
-    <w:p>
-      <w:pPr>
-        <w:pStyle w:val="Normal1"/>
-        <w:rPr/>
-      </w:pPr>
-      <w:r>
-        <w:rPr/>
-      </w:r>
-    </w:p>
-    <w:p>
-      <w:pPr>
-        <w:pStyle w:val="Normal1"/>
-        <w:rPr/>
-      </w:pPr>
-      <w:r>
-        <w:rPr/>
-      </w:r>
-    </w:p>
-    <w:p>
-      <w:pPr>
-        <w:pStyle w:val="Normal1"/>
-        <w:rPr/>
-      </w:pPr>
-      <w:r>
-        <w:rPr/>
-      </w:r>
-    </w:p>
-    <w:p>
-      <w:pPr>
-        <w:pStyle w:val="Normal1"/>
-        <w:rPr/>
-      </w:pPr>
-      <w:r>
-        <w:rPr/>
-      </w:r>
-    </w:p>
-    <w:p>
-      <w:pPr>
-        <w:pStyle w:val="Normal1"/>
+        <w:pStyle w:val="LOnormal"/>
+        <w:rPr/>
+      </w:pPr>
+      <w:r>
+        <w:rPr/>
+      </w:r>
+    </w:p>
+    <w:p>
+      <w:pPr>
+        <w:pStyle w:val="LOnormal"/>
+        <w:rPr/>
+      </w:pPr>
+      <w:r>
+        <w:rPr/>
+      </w:r>
+    </w:p>
+    <w:p>
+      <w:pPr>
+        <w:pStyle w:val="LOnormal"/>
+        <w:rPr/>
+      </w:pPr>
+      <w:r>
+        <w:rPr/>
+      </w:r>
+    </w:p>
+    <w:p>
+      <w:pPr>
+        <w:pStyle w:val="LOnormal"/>
+        <w:rPr/>
+      </w:pPr>
+      <w:r>
+        <w:rPr/>
+      </w:r>
+    </w:p>
+    <w:p>
+      <w:pPr>
+        <w:pStyle w:val="LOnormal"/>
+        <w:rPr/>
+      </w:pPr>
+      <w:r>
+        <w:rPr/>
+      </w:r>
+    </w:p>
+    <w:p>
+      <w:pPr>
+        <w:pStyle w:val="LOnormal"/>
+        <w:rPr/>
+      </w:pPr>
+      <w:r>
+        <w:rPr/>
+      </w:r>
+    </w:p>
+    <w:p>
+      <w:pPr>
+        <w:pStyle w:val="LOnormal"/>
+        <w:rPr/>
+      </w:pPr>
+      <w:r>
+        <w:rPr/>
+      </w:r>
+    </w:p>
+    <w:p>
+      <w:pPr>
+        <w:pStyle w:val="LOnormal"/>
+        <w:rPr/>
+      </w:pPr>
+      <w:r>
+        <w:rPr/>
+      </w:r>
+    </w:p>
+    <w:p>
+      <w:pPr>
+        <w:pStyle w:val="LOnormal"/>
+        <w:rPr/>
+      </w:pPr>
+      <w:r>
+        <w:rPr/>
+      </w:r>
+    </w:p>
+    <w:p>
+      <w:pPr>
+        <w:pStyle w:val="LOnormal"/>
+        <w:rPr/>
+      </w:pPr>
+      <w:r>
+        <w:rPr/>
+      </w:r>
+    </w:p>
+    <w:p>
+      <w:pPr>
+        <w:pStyle w:val="LOnormal"/>
+        <w:rPr/>
+      </w:pPr>
+      <w:r>
+        <w:rPr/>
+      </w:r>
+    </w:p>
+    <w:p>
+      <w:pPr>
+        <w:pStyle w:val="LOnormal"/>
         <w:rPr/>
       </w:pPr>
       <w:r>
@@ -3260,7 +3274,7 @@
     </w:p>
     <w:p>
       <w:pPr>
-        <w:pStyle w:val="Normal1"/>
+        <w:pStyle w:val="LOnormal"/>
         <w:numPr>
           <w:ilvl w:val="0"/>
           <w:numId w:val="8"/>
@@ -3276,7 +3290,7 @@
     </w:p>
     <w:p>
       <w:pPr>
-        <w:pStyle w:val="Normal1"/>
+        <w:pStyle w:val="LOnormal"/>
         <w:numPr>
           <w:ilvl w:val="0"/>
           <w:numId w:val="8"/>
@@ -3292,7 +3306,7 @@
     </w:p>
     <w:p>
       <w:pPr>
-        <w:pStyle w:val="Normal1"/>
+        <w:pStyle w:val="LOnormal"/>
         <w:numPr>
           <w:ilvl w:val="0"/>
           <w:numId w:val="8"/>
@@ -3308,7 +3322,7 @@
     </w:p>
     <w:p>
       <w:pPr>
-        <w:pStyle w:val="Normal1"/>
+        <w:pStyle w:val="LOnormal"/>
         <w:numPr>
           <w:ilvl w:val="0"/>
           <w:numId w:val="8"/>
@@ -3350,7 +3364,7 @@
     </w:p>
     <w:p>
       <w:pPr>
-        <w:pStyle w:val="Normal1"/>
+        <w:pStyle w:val="LOnormal"/>
         <w:numPr>
           <w:ilvl w:val="0"/>
           <w:numId w:val="1"/>
@@ -3368,7 +3382,7 @@
     </w:p>
     <w:p>
       <w:pPr>
-        <w:pStyle w:val="Normal1"/>
+        <w:pStyle w:val="LOnormal"/>
         <w:numPr>
           <w:ilvl w:val="0"/>
           <w:numId w:val="1"/>
@@ -3386,7 +3400,7 @@
     </w:p>
     <w:p>
       <w:pPr>
-        <w:pStyle w:val="Normal1"/>
+        <w:pStyle w:val="LOnormal"/>
         <w:numPr>
           <w:ilvl w:val="0"/>
           <w:numId w:val="1"/>
@@ -3404,7 +3418,7 @@
     </w:p>
     <w:p>
       <w:pPr>
-        <w:pStyle w:val="Normal1"/>
+        <w:pStyle w:val="LOnormal"/>
         <w:numPr>
           <w:ilvl w:val="0"/>
           <w:numId w:val="1"/>
@@ -3422,7 +3436,7 @@
     </w:p>
     <w:p>
       <w:pPr>
-        <w:pStyle w:val="Normal1"/>
+        <w:pStyle w:val="LOnormal"/>
         <w:numPr>
           <w:ilvl w:val="0"/>
           <w:numId w:val="1"/>
@@ -3440,7 +3454,7 @@
     </w:p>
     <w:p>
       <w:pPr>
-        <w:pStyle w:val="Normal1"/>
+        <w:pStyle w:val="LOnormal"/>
         <w:numPr>
           <w:ilvl w:val="0"/>
           <w:numId w:val="1"/>
@@ -3510,7 +3524,7 @@
     </w:p>
     <w:p>
       <w:pPr>
-        <w:pStyle w:val="Normal1"/>
+        <w:pStyle w:val="LOnormal"/>
         <w:spacing w:lineRule="auto" w:line="240" w:before="240" w:after="240"/>
         <w:rPr/>
       </w:pPr>
@@ -3521,7 +3535,7 @@
     </w:p>
     <w:p>
       <w:pPr>
-        <w:pStyle w:val="Normal1"/>
+        <w:pStyle w:val="LOnormal"/>
         <w:rPr>
           <w:rFonts w:ascii="Roboto Mono" w:hAnsi="Roboto Mono" w:eastAsia="Roboto Mono" w:cs="Roboto Mono"/>
           <w:color w:val="188038"/>
@@ -3537,16 +3551,16 @@
     </w:p>
     <w:p>
       <w:pPr>
-        <w:pStyle w:val="Normal1"/>
-        <w:rPr/>
-      </w:pPr>
-      <w:r>
-        <w:rPr/>
-      </w:r>
-    </w:p>
-    <w:p>
-      <w:pPr>
-        <w:pStyle w:val="Normal1"/>
+        <w:pStyle w:val="LOnormal"/>
+        <w:rPr/>
+      </w:pPr>
+      <w:r>
+        <w:rPr/>
+      </w:r>
+    </w:p>
+    <w:p>
+      <w:pPr>
+        <w:pStyle w:val="LOnormal"/>
         <w:spacing w:lineRule="auto" w:line="240" w:before="240" w:after="240"/>
         <w:rPr/>
       </w:pPr>
@@ -3568,7 +3582,7 @@
     </w:p>
     <w:p>
       <w:pPr>
-        <w:pStyle w:val="Normal1"/>
+        <w:pStyle w:val="LOnormal"/>
         <w:rPr>
           <w:rFonts w:ascii="Roboto Mono" w:hAnsi="Roboto Mono" w:eastAsia="Roboto Mono" w:cs="Roboto Mono"/>
           <w:color w:val="188038"/>
@@ -3584,16 +3598,16 @@
     </w:p>
     <w:p>
       <w:pPr>
-        <w:pStyle w:val="Normal1"/>
-        <w:rPr/>
-      </w:pPr>
-      <w:r>
-        <w:rPr/>
-      </w:r>
-    </w:p>
-    <w:p>
-      <w:pPr>
-        <w:pStyle w:val="Normal1"/>
+        <w:pStyle w:val="LOnormal"/>
+        <w:rPr/>
+      </w:pPr>
+      <w:r>
+        <w:rPr/>
+      </w:r>
+    </w:p>
+    <w:p>
+      <w:pPr>
+        <w:pStyle w:val="LOnormal"/>
         <w:spacing w:lineRule="auto" w:line="240" w:before="240" w:after="240"/>
         <w:rPr/>
       </w:pPr>
@@ -3604,7 +3618,7 @@
     </w:p>
     <w:p>
       <w:pPr>
-        <w:pStyle w:val="Normal1"/>
+        <w:pStyle w:val="LOnormal"/>
         <w:rPr>
           <w:rFonts w:ascii="Roboto Mono" w:hAnsi="Roboto Mono" w:eastAsia="Roboto Mono" w:cs="Roboto Mono"/>
           <w:color w:val="188038"/>
@@ -3620,7 +3634,7 @@
     </w:p>
     <w:p>
       <w:pPr>
-        <w:pStyle w:val="Normal1"/>
+        <w:pStyle w:val="LOnormal"/>
         <w:rPr/>
       </w:pPr>
       <w:r>
@@ -3651,7 +3665,7 @@
                     </pic:cNvPicPr>
                   </pic:nvPicPr>
                   <pic:blipFill>
-                    <a:blip r:embed="rId14"/>
+                    <a:blip r:embed="rId13"/>
                     <a:stretch>
                       <a:fillRect/>
                     </a:stretch>
@@ -3700,7 +3714,7 @@
     </w:p>
     <w:p>
       <w:pPr>
-        <w:pStyle w:val="Normal1"/>
+        <w:pStyle w:val="LOnormal"/>
         <w:spacing w:lineRule="auto" w:line="240" w:before="240" w:after="240"/>
         <w:rPr/>
       </w:pPr>
@@ -3711,7 +3725,7 @@
     </w:p>
     <w:p>
       <w:pPr>
-        <w:pStyle w:val="Normal1"/>
+        <w:pStyle w:val="LOnormal"/>
         <w:rPr>
           <w:rFonts w:ascii="Roboto Mono" w:hAnsi="Roboto Mono" w:eastAsia="Roboto Mono" w:cs="Roboto Mono"/>
           <w:color w:val="188038"/>
@@ -3727,16 +3741,16 @@
     </w:p>
     <w:p>
       <w:pPr>
-        <w:pStyle w:val="Normal1"/>
-        <w:rPr/>
-      </w:pPr>
-      <w:r>
-        <w:rPr/>
-      </w:r>
-    </w:p>
-    <w:p>
-      <w:pPr>
-        <w:pStyle w:val="Normal1"/>
+        <w:pStyle w:val="LOnormal"/>
+        <w:rPr/>
+      </w:pPr>
+      <w:r>
+        <w:rPr/>
+      </w:r>
+    </w:p>
+    <w:p>
+      <w:pPr>
+        <w:pStyle w:val="LOnormal"/>
         <w:spacing w:lineRule="auto" w:line="240" w:before="240" w:after="240"/>
         <w:rPr/>
       </w:pPr>
@@ -3747,7 +3761,7 @@
     </w:p>
     <w:p>
       <w:pPr>
-        <w:pStyle w:val="Normal1"/>
+        <w:pStyle w:val="LOnormal"/>
         <w:rPr>
           <w:rFonts w:ascii="Roboto Mono" w:hAnsi="Roboto Mono" w:eastAsia="Roboto Mono" w:cs="Roboto Mono"/>
           <w:color w:val="188038"/>
@@ -3763,16 +3777,16 @@
     </w:p>
     <w:p>
       <w:pPr>
-        <w:pStyle w:val="Normal1"/>
-        <w:rPr/>
-      </w:pPr>
-      <w:r>
-        <w:rPr/>
-      </w:r>
-    </w:p>
-    <w:p>
-      <w:pPr>
-        <w:pStyle w:val="Normal1"/>
+        <w:pStyle w:val="LOnormal"/>
+        <w:rPr/>
+      </w:pPr>
+      <w:r>
+        <w:rPr/>
+      </w:r>
+    </w:p>
+    <w:p>
+      <w:pPr>
+        <w:pStyle w:val="LOnormal"/>
         <w:spacing w:lineRule="auto" w:line="240" w:before="240" w:after="240"/>
         <w:rPr/>
       </w:pPr>
@@ -3783,7 +3797,7 @@
     </w:p>
     <w:p>
       <w:pPr>
-        <w:pStyle w:val="Normal1"/>
+        <w:pStyle w:val="LOnormal"/>
         <w:rPr>
           <w:rFonts w:ascii="Roboto Mono" w:hAnsi="Roboto Mono" w:eastAsia="Roboto Mono" w:cs="Roboto Mono"/>
           <w:color w:val="188038"/>
@@ -3799,7 +3813,7 @@
     </w:p>
     <w:p>
       <w:pPr>
-        <w:pStyle w:val="Normal1"/>
+        <w:pStyle w:val="LOnormal"/>
         <w:rPr/>
       </w:pPr>
       <w:r>
@@ -3830,7 +3844,7 @@
                     </pic:cNvPicPr>
                   </pic:nvPicPr>
                   <pic:blipFill>
-                    <a:blip r:embed="rId15"/>
+                    <a:blip r:embed="rId14"/>
                     <a:stretch>
                       <a:fillRect/>
                     </a:stretch>
@@ -3879,7 +3893,7 @@
     </w:p>
     <w:p>
       <w:pPr>
-        <w:pStyle w:val="Normal1"/>
+        <w:pStyle w:val="LOnormal"/>
         <w:spacing w:lineRule="auto" w:line="240" w:before="240" w:after="240"/>
         <w:rPr/>
       </w:pPr>
@@ -3901,7 +3915,7 @@
     </w:p>
     <w:p>
       <w:pPr>
-        <w:pStyle w:val="Normal1"/>
+        <w:pStyle w:val="LOnormal"/>
         <w:rPr>
           <w:rFonts w:ascii="Roboto Mono" w:hAnsi="Roboto Mono" w:eastAsia="Roboto Mono" w:cs="Roboto Mono"/>
           <w:color w:val="188038"/>
@@ -3917,22 +3931,22 @@
     </w:p>
     <w:p>
       <w:pPr>
-        <w:pStyle w:val="Normal1"/>
-        <w:rPr>
-          <w:rFonts w:ascii="Roboto Mono" w:hAnsi="Roboto Mono" w:eastAsia="Roboto Mono" w:cs="Roboto Mono"/>
-          <w:color w:val="188038"/>
-        </w:rPr>
-      </w:pPr>
-      <w:r>
-        <w:rPr>
-          <w:rFonts w:eastAsia="Roboto Mono" w:cs="Roboto Mono" w:ascii="Roboto Mono" w:hAnsi="Roboto Mono"/>
-          <w:color w:val="188038"/>
-        </w:rPr>
-      </w:r>
-    </w:p>
-    <w:p>
-      <w:pPr>
-        <w:pStyle w:val="Normal1"/>
+        <w:pStyle w:val="LOnormal"/>
+        <w:rPr>
+          <w:rFonts w:ascii="Roboto Mono" w:hAnsi="Roboto Mono" w:eastAsia="Roboto Mono" w:cs="Roboto Mono"/>
+          <w:color w:val="188038"/>
+        </w:rPr>
+      </w:pPr>
+      <w:r>
+        <w:rPr>
+          <w:rFonts w:eastAsia="Roboto Mono" w:cs="Roboto Mono" w:ascii="Roboto Mono" w:hAnsi="Roboto Mono"/>
+          <w:color w:val="188038"/>
+        </w:rPr>
+      </w:r>
+    </w:p>
+    <w:p>
+      <w:pPr>
+        <w:pStyle w:val="LOnormal"/>
         <w:rPr>
           <w:rFonts w:ascii="Roboto Mono" w:hAnsi="Roboto Mono" w:eastAsia="Roboto Mono" w:cs="Roboto Mono"/>
           <w:color w:val="188038"/>
@@ -3948,7 +3962,7 @@
     </w:p>
     <w:p>
       <w:pPr>
-        <w:pStyle w:val="Normal1"/>
+        <w:pStyle w:val="LOnormal"/>
         <w:rPr>
           <w:rFonts w:ascii="Roboto Mono" w:hAnsi="Roboto Mono" w:eastAsia="Roboto Mono" w:cs="Roboto Mono"/>
           <w:color w:val="188038"/>
@@ -3971,7 +3985,7 @@
     </w:p>
     <w:p>
       <w:pPr>
-        <w:pStyle w:val="Normal1"/>
+        <w:pStyle w:val="LOnormal"/>
         <w:rPr>
           <w:rFonts w:ascii="Roboto Mono" w:hAnsi="Roboto Mono" w:eastAsia="Roboto Mono" w:cs="Roboto Mono"/>
           <w:color w:val="188038"/>
@@ -3994,7 +4008,7 @@
     </w:p>
     <w:p>
       <w:pPr>
-        <w:pStyle w:val="Normal1"/>
+        <w:pStyle w:val="LOnormal"/>
         <w:rPr>
           <w:rFonts w:ascii="Roboto Mono" w:hAnsi="Roboto Mono" w:eastAsia="Roboto Mono" w:cs="Roboto Mono"/>
           <w:color w:val="188038"/>
@@ -4017,7 +4031,7 @@
     </w:p>
     <w:p>
       <w:pPr>
-        <w:pStyle w:val="Normal1"/>
+        <w:pStyle w:val="LOnormal"/>
         <w:rPr>
           <w:rFonts w:ascii="Roboto Mono" w:hAnsi="Roboto Mono" w:eastAsia="Roboto Mono" w:cs="Roboto Mono"/>
           <w:color w:val="188038"/>
@@ -4040,7 +4054,7 @@
     </w:p>
     <w:p>
       <w:pPr>
-        <w:pStyle w:val="Normal1"/>
+        <w:pStyle w:val="LOnormal"/>
         <w:rPr>
           <w:rFonts w:ascii="Roboto Mono" w:hAnsi="Roboto Mono" w:eastAsia="Roboto Mono" w:cs="Roboto Mono"/>
           <w:color w:val="188038"/>
@@ -4063,7 +4077,7 @@
     </w:p>
     <w:p>
       <w:pPr>
-        <w:pStyle w:val="Normal1"/>
+        <w:pStyle w:val="LOnormal"/>
         <w:rPr>
           <w:rFonts w:ascii="Roboto Mono" w:hAnsi="Roboto Mono" w:eastAsia="Roboto Mono" w:cs="Roboto Mono"/>
           <w:color w:val="188038"/>
@@ -4086,7 +4100,7 @@
     </w:p>
     <w:p>
       <w:pPr>
-        <w:pStyle w:val="Normal1"/>
+        <w:pStyle w:val="LOnormal"/>
         <w:rPr>
           <w:rFonts w:ascii="Roboto Mono" w:hAnsi="Roboto Mono" w:eastAsia="Roboto Mono" w:cs="Roboto Mono"/>
           <w:color w:val="188038"/>
@@ -4109,7 +4123,7 @@
     </w:p>
     <w:p>
       <w:pPr>
-        <w:pStyle w:val="Normal1"/>
+        <w:pStyle w:val="LOnormal"/>
         <w:rPr>
           <w:rFonts w:ascii="Roboto Mono" w:hAnsi="Roboto Mono" w:eastAsia="Roboto Mono" w:cs="Roboto Mono"/>
           <w:color w:val="188038"/>
@@ -4132,7 +4146,7 @@
     </w:p>
     <w:p>
       <w:pPr>
-        <w:pStyle w:val="Normal1"/>
+        <w:pStyle w:val="LOnormal"/>
         <w:rPr>
           <w:rFonts w:ascii="Roboto Mono" w:hAnsi="Roboto Mono" w:eastAsia="Roboto Mono" w:cs="Roboto Mono"/>
           <w:color w:val="188038"/>
@@ -4155,7 +4169,7 @@
     </w:p>
     <w:p>
       <w:pPr>
-        <w:pStyle w:val="Normal1"/>
+        <w:pStyle w:val="LOnormal"/>
         <w:rPr>
           <w:rFonts w:ascii="Roboto Mono" w:hAnsi="Roboto Mono" w:eastAsia="Roboto Mono" w:cs="Roboto Mono"/>
           <w:color w:val="188038"/>
@@ -4178,7 +4192,7 @@
     </w:p>
     <w:p>
       <w:pPr>
-        <w:pStyle w:val="Normal1"/>
+        <w:pStyle w:val="LOnormal"/>
         <w:rPr>
           <w:rFonts w:ascii="Roboto Mono" w:hAnsi="Roboto Mono" w:eastAsia="Roboto Mono" w:cs="Roboto Mono"/>
           <w:color w:val="188038"/>
@@ -4201,7 +4215,7 @@
     </w:p>
     <w:p>
       <w:pPr>
-        <w:pStyle w:val="Normal1"/>
+        <w:pStyle w:val="LOnormal"/>
         <w:rPr>
           <w:rFonts w:ascii="Roboto Mono" w:hAnsi="Roboto Mono" w:eastAsia="Roboto Mono" w:cs="Roboto Mono"/>
           <w:color w:val="188038"/>
@@ -4224,7 +4238,7 @@
     </w:p>
     <w:p>
       <w:pPr>
-        <w:pStyle w:val="Normal1"/>
+        <w:pStyle w:val="LOnormal"/>
         <w:rPr>
           <w:rFonts w:ascii="Roboto Mono" w:hAnsi="Roboto Mono" w:eastAsia="Roboto Mono" w:cs="Roboto Mono"/>
           <w:color w:val="188038"/>
@@ -4247,7 +4261,7 @@
     </w:p>
     <w:p>
       <w:pPr>
-        <w:pStyle w:val="Normal1"/>
+        <w:pStyle w:val="LOnormal"/>
         <w:rPr>
           <w:rFonts w:ascii="Roboto Mono" w:hAnsi="Roboto Mono" w:eastAsia="Roboto Mono" w:cs="Roboto Mono"/>
           <w:color w:val="188038"/>
@@ -4270,7 +4284,7 @@
     </w:p>
     <w:p>
       <w:pPr>
-        <w:pStyle w:val="Normal1"/>
+        <w:pStyle w:val="LOnormal"/>
         <w:rPr>
           <w:rFonts w:ascii="Roboto Mono" w:hAnsi="Roboto Mono" w:eastAsia="Roboto Mono" w:cs="Roboto Mono"/>
           <w:color w:val="188038"/>
@@ -4293,22 +4307,22 @@
     </w:p>
     <w:p>
       <w:pPr>
-        <w:pStyle w:val="Normal1"/>
-        <w:rPr>
-          <w:rFonts w:ascii="Roboto Mono" w:hAnsi="Roboto Mono" w:eastAsia="Roboto Mono" w:cs="Roboto Mono"/>
-          <w:color w:val="188038"/>
-        </w:rPr>
-      </w:pPr>
-      <w:r>
-        <w:rPr>
-          <w:rFonts w:eastAsia="Roboto Mono" w:cs="Roboto Mono" w:ascii="Roboto Mono" w:hAnsi="Roboto Mono"/>
-          <w:color w:val="188038"/>
-        </w:rPr>
-      </w:r>
-    </w:p>
-    <w:p>
-      <w:pPr>
-        <w:pStyle w:val="Normal1"/>
+        <w:pStyle w:val="LOnormal"/>
+        <w:rPr>
+          <w:rFonts w:ascii="Roboto Mono" w:hAnsi="Roboto Mono" w:eastAsia="Roboto Mono" w:cs="Roboto Mono"/>
+          <w:color w:val="188038"/>
+        </w:rPr>
+      </w:pPr>
+      <w:r>
+        <w:rPr>
+          <w:rFonts w:eastAsia="Roboto Mono" w:cs="Roboto Mono" w:ascii="Roboto Mono" w:hAnsi="Roboto Mono"/>
+          <w:color w:val="188038"/>
+        </w:rPr>
+      </w:r>
+    </w:p>
+    <w:p>
+      <w:pPr>
+        <w:pStyle w:val="LOnormal"/>
         <w:rPr>
           <w:rFonts w:ascii="Roboto Mono" w:hAnsi="Roboto Mono" w:eastAsia="Roboto Mono" w:cs="Roboto Mono"/>
           <w:color w:val="188038"/>
@@ -4331,7 +4345,7 @@
     </w:p>
     <w:p>
       <w:pPr>
-        <w:pStyle w:val="Normal1"/>
+        <w:pStyle w:val="LOnormal"/>
         <w:rPr>
           <w:rFonts w:ascii="Roboto Mono" w:hAnsi="Roboto Mono" w:eastAsia="Roboto Mono" w:cs="Roboto Mono"/>
           <w:color w:val="188038"/>
@@ -4354,7 +4368,7 @@
     </w:p>
     <w:p>
       <w:pPr>
-        <w:pStyle w:val="Normal1"/>
+        <w:pStyle w:val="LOnormal"/>
         <w:rPr>
           <w:rFonts w:ascii="Roboto Mono" w:hAnsi="Roboto Mono" w:eastAsia="Roboto Mono" w:cs="Roboto Mono"/>
           <w:color w:val="188038"/>
@@ -4377,7 +4391,7 @@
     </w:p>
     <w:p>
       <w:pPr>
-        <w:pStyle w:val="Normal1"/>
+        <w:pStyle w:val="LOnormal"/>
         <w:rPr>
           <w:rFonts w:ascii="Roboto Mono" w:hAnsi="Roboto Mono" w:eastAsia="Roboto Mono" w:cs="Roboto Mono"/>
           <w:color w:val="188038"/>
@@ -4400,7 +4414,7 @@
     </w:p>
     <w:p>
       <w:pPr>
-        <w:pStyle w:val="Normal1"/>
+        <w:pStyle w:val="LOnormal"/>
         <w:rPr>
           <w:rFonts w:ascii="Roboto Mono" w:hAnsi="Roboto Mono" w:eastAsia="Roboto Mono" w:cs="Roboto Mono"/>
           <w:color w:val="188038"/>
@@ -4423,7 +4437,7 @@
     </w:p>
     <w:p>
       <w:pPr>
-        <w:pStyle w:val="Normal1"/>
+        <w:pStyle w:val="LOnormal"/>
         <w:rPr>
           <w:rFonts w:ascii="Roboto Mono" w:hAnsi="Roboto Mono" w:eastAsia="Roboto Mono" w:cs="Roboto Mono"/>
           <w:color w:val="188038"/>
@@ -4446,7 +4460,7 @@
     </w:p>
     <w:p>
       <w:pPr>
-        <w:pStyle w:val="Normal1"/>
+        <w:pStyle w:val="LOnormal"/>
         <w:rPr>
           <w:rFonts w:ascii="Roboto Mono" w:hAnsi="Roboto Mono" w:eastAsia="Roboto Mono" w:cs="Roboto Mono"/>
           <w:color w:val="188038"/>
@@ -4469,7 +4483,7 @@
     </w:p>
     <w:p>
       <w:pPr>
-        <w:pStyle w:val="Normal1"/>
+        <w:pStyle w:val="LOnormal"/>
         <w:rPr>
           <w:rFonts w:ascii="Roboto Mono" w:hAnsi="Roboto Mono" w:eastAsia="Roboto Mono" w:cs="Roboto Mono"/>
           <w:color w:val="188038"/>
@@ -4492,7 +4506,7 @@
     </w:p>
     <w:p>
       <w:pPr>
-        <w:pStyle w:val="Normal1"/>
+        <w:pStyle w:val="LOnormal"/>
         <w:rPr>
           <w:rFonts w:ascii="Roboto Mono" w:hAnsi="Roboto Mono" w:eastAsia="Roboto Mono" w:cs="Roboto Mono"/>
           <w:color w:val="188038"/>
@@ -4515,7 +4529,7 @@
     </w:p>
     <w:p>
       <w:pPr>
-        <w:pStyle w:val="Normal1"/>
+        <w:pStyle w:val="LOnormal"/>
         <w:rPr>
           <w:rFonts w:ascii="Roboto Mono" w:hAnsi="Roboto Mono" w:eastAsia="Roboto Mono" w:cs="Roboto Mono"/>
           <w:color w:val="188038"/>
@@ -4538,7 +4552,7 @@
     </w:p>
     <w:p>
       <w:pPr>
-        <w:pStyle w:val="Normal1"/>
+        <w:pStyle w:val="LOnormal"/>
         <w:rPr>
           <w:rFonts w:ascii="Roboto Mono" w:hAnsi="Roboto Mono" w:eastAsia="Roboto Mono" w:cs="Roboto Mono"/>
           <w:color w:val="188038"/>
@@ -4561,7 +4575,7 @@
     </w:p>
     <w:p>
       <w:pPr>
-        <w:pStyle w:val="Normal1"/>
+        <w:pStyle w:val="LOnormal"/>
         <w:rPr>
           <w:rFonts w:ascii="Roboto Mono" w:hAnsi="Roboto Mono" w:eastAsia="Roboto Mono" w:cs="Roboto Mono"/>
           <w:color w:val="188038"/>
@@ -4584,7 +4598,7 @@
     </w:p>
     <w:p>
       <w:pPr>
-        <w:pStyle w:val="Normal1"/>
+        <w:pStyle w:val="LOnormal"/>
         <w:rPr>
           <w:rFonts w:ascii="Roboto Mono" w:hAnsi="Roboto Mono" w:eastAsia="Roboto Mono" w:cs="Roboto Mono"/>
           <w:color w:val="188038"/>
@@ -4607,7 +4621,7 @@
     </w:p>
     <w:p>
       <w:pPr>
-        <w:pStyle w:val="Normal1"/>
+        <w:pStyle w:val="LOnormal"/>
         <w:rPr>
           <w:rFonts w:ascii="Roboto Mono" w:hAnsi="Roboto Mono" w:eastAsia="Roboto Mono" w:cs="Roboto Mono"/>
           <w:color w:val="188038"/>
@@ -4623,7 +4637,7 @@
     </w:p>
     <w:p>
       <w:pPr>
-        <w:pStyle w:val="Normal1"/>
+        <w:pStyle w:val="LOnormal"/>
         <w:rPr>
           <w:rFonts w:ascii="Roboto Mono" w:hAnsi="Roboto Mono" w:eastAsia="Roboto Mono" w:cs="Roboto Mono"/>
           <w:color w:val="188038"/>
@@ -4646,7 +4660,7 @@
     </w:p>
     <w:p>
       <w:pPr>
-        <w:pStyle w:val="Normal1"/>
+        <w:pStyle w:val="LOnormal"/>
         <w:rPr>
           <w:rFonts w:ascii="Roboto Mono" w:hAnsi="Roboto Mono" w:eastAsia="Roboto Mono" w:cs="Roboto Mono"/>
           <w:color w:val="188038"/>
@@ -4662,7 +4676,7 @@
     </w:p>
     <w:p>
       <w:pPr>
-        <w:pStyle w:val="Normal1"/>
+        <w:pStyle w:val="LOnormal"/>
         <w:rPr>
           <w:rFonts w:ascii="Roboto Mono" w:hAnsi="Roboto Mono" w:eastAsia="Roboto Mono" w:cs="Roboto Mono"/>
           <w:color w:val="188038"/>
@@ -4685,7 +4699,7 @@
     </w:p>
     <w:p>
       <w:pPr>
-        <w:pStyle w:val="Normal1"/>
+        <w:pStyle w:val="LOnormal"/>
         <w:rPr/>
       </w:pPr>
       <w:r>
@@ -4720,7 +4734,7 @@
     </w:p>
     <w:p>
       <w:pPr>
-        <w:pStyle w:val="Normal1"/>
+        <w:pStyle w:val="LOnormal"/>
         <w:spacing w:lineRule="auto" w:line="240" w:before="240" w:after="240"/>
         <w:rPr/>
       </w:pPr>
@@ -4731,7 +4745,7 @@
     </w:p>
     <w:p>
       <w:pPr>
-        <w:pStyle w:val="Normal1"/>
+        <w:pStyle w:val="LOnormal"/>
         <w:rPr>
           <w:rFonts w:ascii="Roboto Mono" w:hAnsi="Roboto Mono" w:eastAsia="Roboto Mono" w:cs="Roboto Mono"/>
           <w:color w:val="188038"/>
@@ -4747,16 +4761,16 @@
     </w:p>
     <w:p>
       <w:pPr>
-        <w:pStyle w:val="Normal1"/>
-        <w:rPr/>
-      </w:pPr>
-      <w:r>
-        <w:rPr/>
-      </w:r>
-    </w:p>
-    <w:p>
-      <w:pPr>
-        <w:pStyle w:val="Normal1"/>
+        <w:pStyle w:val="LOnormal"/>
+        <w:rPr/>
+      </w:pPr>
+      <w:r>
+        <w:rPr/>
+      </w:r>
+    </w:p>
+    <w:p>
+      <w:pPr>
+        <w:pStyle w:val="LOnormal"/>
         <w:rPr>
           <w:rFonts w:ascii="Roboto Mono" w:hAnsi="Roboto Mono" w:eastAsia="Roboto Mono" w:cs="Roboto Mono"/>
           <w:color w:val="188038"/>
@@ -4772,7 +4786,7 @@
     </w:p>
     <w:p>
       <w:pPr>
-        <w:pStyle w:val="Normal1"/>
+        <w:pStyle w:val="LOnormal"/>
         <w:rPr/>
       </w:pPr>
       <w:r>
@@ -4803,7 +4817,7 @@
                     </pic:cNvPicPr>
                   </pic:nvPicPr>
                   <pic:blipFill>
-                    <a:blip r:embed="rId16"/>
+                    <a:blip r:embed="rId15"/>
                     <a:stretch>
                       <a:fillRect/>
                     </a:stretch>
@@ -4852,7 +4866,7 @@
     </w:p>
     <w:p>
       <w:pPr>
-        <w:pStyle w:val="Normal1"/>
+        <w:pStyle w:val="LOnormal"/>
         <w:spacing w:lineRule="auto" w:line="240" w:before="240" w:after="240"/>
         <w:rPr/>
       </w:pPr>
@@ -4863,7 +4877,7 @@
     </w:p>
     <w:p>
       <w:pPr>
-        <w:pStyle w:val="Normal1"/>
+        <w:pStyle w:val="LOnormal"/>
         <w:rPr>
           <w:rFonts w:ascii="Roboto Mono" w:hAnsi="Roboto Mono" w:eastAsia="Roboto Mono" w:cs="Roboto Mono"/>
           <w:color w:val="188038"/>
@@ -4879,7 +4893,7 @@
     </w:p>
     <w:p>
       <w:pPr>
-        <w:pStyle w:val="Normal1"/>
+        <w:pStyle w:val="LOnormal"/>
         <w:rPr>
           <w:rFonts w:ascii="Roboto Mono" w:hAnsi="Roboto Mono" w:eastAsia="Roboto Mono" w:cs="Roboto Mono"/>
           <w:color w:val="188038"/>
@@ -4895,7 +4909,7 @@
     </w:p>
     <w:p>
       <w:pPr>
-        <w:pStyle w:val="Normal1"/>
+        <w:pStyle w:val="LOnormal"/>
         <w:rPr/>
       </w:pPr>
       <w:r>
@@ -4926,7 +4940,7 @@
                     </pic:cNvPicPr>
                   </pic:nvPicPr>
                   <pic:blipFill>
-                    <a:blip r:embed="rId17"/>
+                    <a:blip r:embed="rId16"/>
                     <a:stretch>
                       <a:fillRect/>
                     </a:stretch>
@@ -4949,7 +4963,7 @@
     </w:p>
     <w:p>
       <w:pPr>
-        <w:pStyle w:val="Normal1"/>
+        <w:pStyle w:val="LOnormal"/>
         <w:spacing w:lineRule="auto" w:line="240" w:before="240" w:after="240"/>
         <w:rPr/>
       </w:pPr>
@@ -4960,7 +4974,7 @@
     </w:p>
     <w:p>
       <w:pPr>
-        <w:pStyle w:val="Normal1"/>
+        <w:pStyle w:val="LOnormal"/>
         <w:rPr>
           <w:rFonts w:ascii="Roboto Mono" w:hAnsi="Roboto Mono" w:eastAsia="Roboto Mono" w:cs="Roboto Mono"/>
           <w:color w:val="188038"/>
@@ -4976,7 +4990,7 @@
     </w:p>
     <w:p>
       <w:pPr>
-        <w:pStyle w:val="Normal1"/>
+        <w:pStyle w:val="LOnormal"/>
         <w:rPr/>
       </w:pPr>
       <w:r>
@@ -5011,7 +5025,7 @@
     </w:p>
     <w:p>
       <w:pPr>
-        <w:pStyle w:val="Normal1"/>
+        <w:pStyle w:val="LOnormal"/>
         <w:spacing w:lineRule="auto" w:line="240" w:before="240" w:after="240"/>
         <w:rPr/>
       </w:pPr>
@@ -5022,7 +5036,7 @@
     </w:p>
     <w:p>
       <w:pPr>
-        <w:pStyle w:val="Normal1"/>
+        <w:pStyle w:val="LOnormal"/>
         <w:rPr>
           <w:rFonts w:ascii="Roboto Mono" w:hAnsi="Roboto Mono" w:eastAsia="Roboto Mono" w:cs="Roboto Mono"/>
           <w:color w:val="188038"/>
@@ -5038,7 +5052,7 @@
     </w:p>
     <w:p>
       <w:pPr>
-        <w:pStyle w:val="Normal1"/>
+        <w:pStyle w:val="LOnormal"/>
         <w:rPr>
           <w:rFonts w:ascii="Roboto Mono" w:hAnsi="Roboto Mono" w:eastAsia="Roboto Mono" w:cs="Roboto Mono"/>
           <w:color w:val="188038"/>
@@ -5061,7 +5075,7 @@
     </w:p>
     <w:p>
       <w:pPr>
-        <w:pStyle w:val="Normal1"/>
+        <w:pStyle w:val="LOnormal"/>
         <w:rPr>
           <w:rFonts w:ascii="Roboto Mono" w:hAnsi="Roboto Mono" w:eastAsia="Roboto Mono" w:cs="Roboto Mono"/>
           <w:color w:val="188038"/>
@@ -5084,7 +5098,7 @@
     </w:p>
     <w:p>
       <w:pPr>
-        <w:pStyle w:val="Normal1"/>
+        <w:pStyle w:val="LOnormal"/>
         <w:rPr>
           <w:rFonts w:ascii="Roboto Mono" w:hAnsi="Roboto Mono" w:eastAsia="Roboto Mono" w:cs="Roboto Mono"/>
           <w:color w:val="188038"/>
@@ -5107,16 +5121,16 @@
     </w:p>
     <w:p>
       <w:pPr>
-        <w:pStyle w:val="Normal1"/>
-        <w:rPr/>
-      </w:pPr>
-      <w:r>
-        <w:rPr/>
-      </w:r>
-    </w:p>
-    <w:p>
-      <w:pPr>
-        <w:pStyle w:val="Normal1"/>
+        <w:pStyle w:val="LOnormal"/>
+        <w:rPr/>
+      </w:pPr>
+      <w:r>
+        <w:rPr/>
+      </w:r>
+    </w:p>
+    <w:p>
+      <w:pPr>
+        <w:pStyle w:val="LOnormal"/>
         <w:spacing w:lineRule="auto" w:line="240" w:before="240" w:after="240"/>
         <w:rPr/>
       </w:pPr>
@@ -5127,7 +5141,7 @@
     </w:p>
     <w:p>
       <w:pPr>
-        <w:pStyle w:val="Normal1"/>
+        <w:pStyle w:val="LOnormal"/>
         <w:rPr>
           <w:rFonts w:ascii="Roboto Mono" w:hAnsi="Roboto Mono" w:eastAsia="Roboto Mono" w:cs="Roboto Mono"/>
           <w:color w:val="188038"/>
@@ -5143,16 +5157,16 @@
     </w:p>
     <w:p>
       <w:pPr>
-        <w:pStyle w:val="Normal1"/>
-        <w:rPr/>
-      </w:pPr>
-      <w:r>
-        <w:rPr/>
-      </w:r>
-    </w:p>
-    <w:p>
-      <w:pPr>
-        <w:pStyle w:val="Normal1"/>
+        <w:pStyle w:val="LOnormal"/>
+        <w:rPr/>
+      </w:pPr>
+      <w:r>
+        <w:rPr/>
+      </w:r>
+    </w:p>
+    <w:p>
+      <w:pPr>
+        <w:pStyle w:val="LOnormal"/>
         <w:spacing w:lineRule="auto" w:line="240" w:before="240" w:after="240"/>
         <w:rPr/>
       </w:pPr>
@@ -5163,7 +5177,7 @@
     </w:p>
     <w:p>
       <w:pPr>
-        <w:pStyle w:val="Normal1"/>
+        <w:pStyle w:val="LOnormal"/>
         <w:rPr/>
       </w:pPr>
       <w:r>
@@ -5176,7 +5190,7 @@
     </w:p>
     <w:p>
       <w:pPr>
-        <w:pStyle w:val="Normal1"/>
+        <w:pStyle w:val="LOnormal"/>
         <w:rPr>
           <w:rFonts w:ascii="Roboto Mono" w:hAnsi="Roboto Mono" w:eastAsia="Roboto Mono" w:cs="Roboto Mono"/>
           <w:color w:val="188038"/>
@@ -5210,7 +5224,7 @@
                     </pic:cNvPicPr>
                   </pic:nvPicPr>
                   <pic:blipFill>
-                    <a:blip r:embed="rId18"/>
+                    <a:blip r:embed="rId17"/>
                     <a:stretch>
                       <a:fillRect/>
                     </a:stretch>
@@ -7057,7 +7071,6 @@
     <w:rPrDefault>
       <w:rPr>
         <w:rFonts w:ascii="Arial" w:hAnsi="Arial" w:eastAsia="Arial" w:cs="Arial"/>
-        <w:sz w:val="22"/>
         <w:szCs w:val="22"/>
         <w:lang w:val="en-US" w:eastAsia="zh-CN" w:bidi="hi-IN"/>
       </w:rPr>
@@ -7073,6 +7086,7 @@
     <w:qFormat/>
     <w:pPr>
       <w:widowControl/>
+      <w:suppressAutoHyphens w:val="true"/>
       <w:bidi w:val="0"/>
       <w:spacing w:lineRule="auto" w:line="276" w:before="0" w:after="0"/>
       <w:jc w:val="left"/>
@@ -7088,8 +7102,8 @@
   </w:style>
   <w:style w:type="paragraph" w:styleId="Heading1">
     <w:name w:val="Heading 1"/>
-    <w:basedOn w:val="Normal1"/>
-    <w:next w:val="Normal1"/>
+    <w:basedOn w:val="LOnormal"/>
+    <w:next w:val="LOnormal"/>
     <w:qFormat/>
     <w:pPr>
       <w:keepNext w:val="true"/>
@@ -7104,8 +7118,8 @@
   </w:style>
   <w:style w:type="paragraph" w:styleId="Heading2">
     <w:name w:val="Heading 2"/>
-    <w:basedOn w:val="Normal1"/>
-    <w:next w:val="Normal1"/>
+    <w:basedOn w:val="LOnormal"/>
+    <w:next w:val="LOnormal"/>
     <w:qFormat/>
     <w:pPr>
       <w:keepNext w:val="true"/>
@@ -7121,8 +7135,8 @@
   </w:style>
   <w:style w:type="paragraph" w:styleId="Heading3">
     <w:name w:val="Heading 3"/>
-    <w:basedOn w:val="Normal1"/>
-    <w:next w:val="Normal1"/>
+    <w:basedOn w:val="LOnormal"/>
+    <w:next w:val="LOnormal"/>
     <w:qFormat/>
     <w:pPr>
       <w:keepNext w:val="true"/>
@@ -7139,8 +7153,8 @@
   </w:style>
   <w:style w:type="paragraph" w:styleId="Heading4">
     <w:name w:val="Heading 4"/>
-    <w:basedOn w:val="Normal1"/>
-    <w:next w:val="Normal1"/>
+    <w:basedOn w:val="LOnormal"/>
+    <w:next w:val="LOnormal"/>
     <w:qFormat/>
     <w:pPr>
       <w:keepNext w:val="true"/>
@@ -7156,8 +7170,8 @@
   </w:style>
   <w:style w:type="paragraph" w:styleId="Heading5">
     <w:name w:val="Heading 5"/>
-    <w:basedOn w:val="Normal1"/>
-    <w:next w:val="Normal1"/>
+    <w:basedOn w:val="LOnormal"/>
+    <w:next w:val="LOnormal"/>
     <w:qFormat/>
     <w:pPr>
       <w:keepNext w:val="true"/>
@@ -7173,8 +7187,8 @@
   </w:style>
   <w:style w:type="paragraph" w:styleId="Heading6">
     <w:name w:val="Heading 6"/>
-    <w:basedOn w:val="Normal1"/>
-    <w:next w:val="Normal1"/>
+    <w:basedOn w:val="LOnormal"/>
+    <w:next w:val="LOnormal"/>
     <w:qFormat/>
     <w:pPr>
       <w:keepNext w:val="true"/>
@@ -7255,11 +7269,12 @@
       <w:rFonts w:cs="Lohit Devanagari"/>
     </w:rPr>
   </w:style>
-  <w:style w:type="paragraph" w:styleId="Normal1" w:default="1">
+  <w:style w:type="paragraph" w:styleId="LOnormal" w:default="1">
     <w:name w:val="LO-normal"/>
     <w:qFormat/>
     <w:pPr>
       <w:widowControl/>
+      <w:suppressAutoHyphens w:val="true"/>
       <w:bidi w:val="0"/>
       <w:spacing w:lineRule="auto" w:line="276" w:before="0" w:after="0"/>
       <w:jc w:val="left"/>
@@ -7275,8 +7290,8 @@
   </w:style>
   <w:style w:type="paragraph" w:styleId="Title">
     <w:name w:val="Title"/>
-    <w:basedOn w:val="Normal1"/>
-    <w:next w:val="Normal1"/>
+    <w:basedOn w:val="LOnormal"/>
+    <w:next w:val="LOnormal"/>
     <w:qFormat/>
     <w:pPr>
       <w:keepNext w:val="true"/>
@@ -7291,8 +7306,8 @@
   </w:style>
   <w:style w:type="paragraph" w:styleId="Subtitle">
     <w:name w:val="Subtitle"/>
-    <w:basedOn w:val="Normal1"/>
-    <w:next w:val="Normal1"/>
+    <w:basedOn w:val="LOnormal"/>
+    <w:next w:val="LOnormal"/>
     <w:qFormat/>
     <w:pPr>
       <w:keepNext w:val="true"/>

</xml_diff>